<commit_message>
finalized sprint2 documentation, updated requirements definition
</commit_message>
<xml_diff>
--- a/docs/info/Requirements Definition.docx
+++ b/docs/info/Requirements Definition.docx
@@ -1159,14 +1159,95 @@
           <w:sz w:val="24"/>
           <w:szCs w:val="24"/>
         </w:rPr>
-        <w:t>A job must include a</w:t>
-      </w:r>
-      <w:r>
-        <w:rPr>
-          <w:sz w:val="24"/>
-          <w:szCs w:val="24"/>
-        </w:rPr>
-        <w:t>n anticipated wage.</w:t>
+        <w:t>A job must include a desired completion window for when the job can be performed.</w:t>
+      </w:r>
+    </w:p>
+    <w:p>
+      <w:pPr>
+        <w:pStyle w:val="ListParagraph"/>
+        <w:numPr>
+          <w:ilvl w:val="2"/>
+          <w:numId w:val="4"/>
+        </w:numPr>
+        <w:rPr>
+          <w:b/>
+          <w:bCs/>
+          <w:sz w:val="24"/>
+          <w:szCs w:val="24"/>
+          <w:highlight w:val="yellow"/>
+        </w:rPr>
+      </w:pPr>
+      <w:r>
+        <w:rPr>
+          <w:sz w:val="24"/>
+          <w:szCs w:val="24"/>
+          <w:highlight w:val="yellow"/>
+        </w:rPr>
+        <w:t>A Customer must be notified when a Worker claims a job they have posted.</w:t>
+      </w:r>
+    </w:p>
+    <w:p>
+      <w:pPr>
+        <w:pStyle w:val="ListParagraph"/>
+        <w:numPr>
+          <w:ilvl w:val="2"/>
+          <w:numId w:val="4"/>
+        </w:numPr>
+        <w:rPr>
+          <w:b/>
+          <w:bCs/>
+          <w:sz w:val="24"/>
+          <w:szCs w:val="24"/>
+        </w:rPr>
+      </w:pPr>
+      <w:r>
+        <w:rPr>
+          <w:sz w:val="24"/>
+          <w:szCs w:val="24"/>
+        </w:rPr>
+        <w:t xml:space="preserve">A Customer must be permitted to approve </w:t>
+      </w:r>
+      <w:r>
+        <w:rPr>
+          <w:sz w:val="24"/>
+          <w:szCs w:val="24"/>
+        </w:rPr>
+        <w:t xml:space="preserve">or decline </w:t>
+      </w:r>
+      <w:r>
+        <w:rPr>
+          <w:sz w:val="24"/>
+          <w:szCs w:val="24"/>
+        </w:rPr>
+        <w:t xml:space="preserve">Workers </w:t>
+      </w:r>
+      <w:r>
+        <w:rPr>
+          <w:sz w:val="24"/>
+          <w:szCs w:val="24"/>
+        </w:rPr>
+        <w:t xml:space="preserve">that have </w:t>
+      </w:r>
+      <w:r>
+        <w:rPr>
+          <w:sz w:val="24"/>
+          <w:szCs w:val="24"/>
+        </w:rPr>
+        <w:t>placed a bid on</w:t>
+      </w:r>
+      <w:r>
+        <w:rPr>
+          <w:sz w:val="24"/>
+          <w:szCs w:val="24"/>
+        </w:rPr>
+        <w:t xml:space="preserve"> the Customer’s job</w:t>
+      </w:r>
+      <w:r>
+        <w:rPr>
+          <w:sz w:val="24"/>
+          <w:szCs w:val="24"/>
+        </w:rPr>
+        <w:t>.</w:t>
       </w:r>
     </w:p>
     <w:p>
@@ -1181,14 +1262,38 @@
           <w:bCs/>
           <w:sz w:val="24"/>
           <w:szCs w:val="24"/>
-        </w:rPr>
-      </w:pPr>
-      <w:r>
-        <w:rPr>
-          <w:sz w:val="24"/>
-          <w:szCs w:val="24"/>
-        </w:rPr>
-        <w:t>A job must include a desired completion window for when the job can be performed.</w:t>
+          <w:highlight w:val="yellow"/>
+        </w:rPr>
+      </w:pPr>
+      <w:r>
+        <w:rPr>
+          <w:sz w:val="24"/>
+          <w:szCs w:val="24"/>
+          <w:highlight w:val="yellow"/>
+        </w:rPr>
+        <w:t>Payment must happen from Customer to Owner at this time.</w:t>
+      </w:r>
+    </w:p>
+    <w:p>
+      <w:pPr>
+        <w:pStyle w:val="ListParagraph"/>
+        <w:numPr>
+          <w:ilvl w:val="1"/>
+          <w:numId w:val="4"/>
+        </w:numPr>
+        <w:rPr>
+          <w:b/>
+          <w:bCs/>
+          <w:sz w:val="24"/>
+          <w:szCs w:val="24"/>
+        </w:rPr>
+      </w:pPr>
+      <w:r>
+        <w:rPr>
+          <w:sz w:val="24"/>
+          <w:szCs w:val="24"/>
+        </w:rPr>
+        <w:t>Updating Jobs</w:t>
       </w:r>
     </w:p>
     <w:p>
@@ -1210,7 +1315,7 @@
           <w:sz w:val="24"/>
           <w:szCs w:val="24"/>
         </w:rPr>
-        <w:t>A Customer must be notified when a Worker claims a job they have posted.</w:t>
+        <w:t>A Customer must be able to change the details of the job if it has not been claimed.</w:t>
       </w:r>
     </w:p>
     <w:p>
@@ -1232,42 +1337,52 @@
           <w:sz w:val="24"/>
           <w:szCs w:val="24"/>
         </w:rPr>
-        <w:t xml:space="preserve">A Customer must be permitted to approve </w:t>
-      </w:r>
-      <w:r>
-        <w:rPr>
-          <w:sz w:val="24"/>
-          <w:szCs w:val="24"/>
-        </w:rPr>
-        <w:t xml:space="preserve">or decline </w:t>
-      </w:r>
-      <w:r>
-        <w:rPr>
-          <w:sz w:val="24"/>
-          <w:szCs w:val="24"/>
-        </w:rPr>
-        <w:t xml:space="preserve">Workers </w:t>
-      </w:r>
-      <w:r>
-        <w:rPr>
-          <w:sz w:val="24"/>
-          <w:szCs w:val="24"/>
-        </w:rPr>
-        <w:t xml:space="preserve">that have </w:t>
-      </w:r>
-      <w:r>
-        <w:rPr>
-          <w:sz w:val="24"/>
-          <w:szCs w:val="24"/>
-        </w:rPr>
-        <w:t>placed a bid on</w:t>
-      </w:r>
-      <w:r>
-        <w:rPr>
-          <w:sz w:val="24"/>
-          <w:szCs w:val="24"/>
-        </w:rPr>
-        <w:t xml:space="preserve"> the Customer’s job</w:t>
+        <w:t>A Customer must not be able to change the details of the job if they have already approved a Worker to perform the job.</w:t>
+      </w:r>
+    </w:p>
+    <w:p>
+      <w:pPr>
+        <w:pStyle w:val="ListParagraph"/>
+        <w:numPr>
+          <w:ilvl w:val="1"/>
+          <w:numId w:val="4"/>
+        </w:numPr>
+        <w:rPr>
+          <w:b/>
+          <w:bCs/>
+          <w:sz w:val="24"/>
+          <w:szCs w:val="24"/>
+        </w:rPr>
+      </w:pPr>
+      <w:r>
+        <w:rPr>
+          <w:sz w:val="24"/>
+          <w:szCs w:val="24"/>
+        </w:rPr>
+        <w:t>Paying Workers</w:t>
+      </w:r>
+    </w:p>
+    <w:p>
+      <w:pPr>
+        <w:pStyle w:val="ListParagraph"/>
+        <w:numPr>
+          <w:ilvl w:val="2"/>
+          <w:numId w:val="4"/>
+        </w:numPr>
+        <w:rPr>
+          <w:b/>
+          <w:bCs/>
+          <w:sz w:val="24"/>
+          <w:szCs w:val="24"/>
+        </w:rPr>
+      </w:pPr>
+      <w:r>
+        <w:rPr>
+          <w:sz w:val="24"/>
+          <w:szCs w:val="24"/>
+          <w:highlight w:val="yellow"/>
+        </w:rPr>
+        <w:t>A Customer must be notified when one of their jobs is completed</w:t>
       </w:r>
       <w:r>
         <w:rPr>
@@ -1276,6 +1391,37 @@
         </w:rPr>
         <w:t>.</w:t>
       </w:r>
+      <w:r>
+        <w:rPr>
+          <w:sz w:val="24"/>
+          <w:szCs w:val="24"/>
+        </w:rPr>
+        <w:t xml:space="preserve"> </w:t>
+      </w:r>
+    </w:p>
+    <w:p>
+      <w:pPr>
+        <w:pStyle w:val="ListParagraph"/>
+        <w:numPr>
+          <w:ilvl w:val="2"/>
+          <w:numId w:val="4"/>
+        </w:numPr>
+        <w:rPr>
+          <w:b/>
+          <w:bCs/>
+          <w:sz w:val="24"/>
+          <w:szCs w:val="24"/>
+          <w:highlight w:val="yellow"/>
+        </w:rPr>
+      </w:pPr>
+      <w:r>
+        <w:rPr>
+          <w:sz w:val="24"/>
+          <w:szCs w:val="24"/>
+          <w:highlight w:val="yellow"/>
+        </w:rPr>
+        <w:t>A Customer must be permitted to add gratuity to their payment of a Worker.</w:t>
+      </w:r>
     </w:p>
     <w:p>
       <w:pPr>
@@ -1296,7 +1442,28 @@
           <w:sz w:val="24"/>
           <w:szCs w:val="24"/>
         </w:rPr>
-        <w:t>Payment must happen from Customer to Owner at this time.</w:t>
+        <w:t xml:space="preserve">Transferred </w:t>
+      </w:r>
+      <w:r>
+        <w:rPr>
+          <w:sz w:val="24"/>
+          <w:szCs w:val="24"/>
+        </w:rPr>
+        <w:t xml:space="preserve">directly to worker </w:t>
+      </w:r>
+      <w:r>
+        <w:rPr>
+          <w:sz w:val="24"/>
+          <w:szCs w:val="24"/>
+        </w:rPr>
+        <w:t xml:space="preserve">at time of </w:t>
+      </w:r>
+      <w:r>
+        <w:rPr>
+          <w:sz w:val="24"/>
+          <w:szCs w:val="24"/>
+        </w:rPr>
+        <w:t>approval.</w:t>
       </w:r>
     </w:p>
     <w:p>
@@ -1318,7 +1485,7 @@
           <w:sz w:val="24"/>
           <w:szCs w:val="24"/>
         </w:rPr>
-        <w:t>Updating Jobs</w:t>
+        <w:t>Filing Complaints</w:t>
       </w:r>
     </w:p>
     <w:p>
@@ -1340,7 +1507,31 @@
           <w:sz w:val="24"/>
           <w:szCs w:val="24"/>
         </w:rPr>
-        <w:t>A Customer must be able to change the details of the job if it has not been claimed.</w:t>
+        <w:t>A Customer must be permitted to file a complaint/request for reimbursement with the site Owner.</w:t>
+      </w:r>
+    </w:p>
+    <w:p>
+      <w:pPr>
+        <w:pStyle w:val="ListParagraph"/>
+        <w:numPr>
+          <w:ilvl w:val="3"/>
+          <w:numId w:val="4"/>
+        </w:numPr>
+        <w:rPr>
+          <w:b/>
+          <w:bCs/>
+          <w:sz w:val="24"/>
+          <w:szCs w:val="24"/>
+          <w:highlight w:val="yellow"/>
+        </w:rPr>
+      </w:pPr>
+      <w:r>
+        <w:rPr>
+          <w:sz w:val="24"/>
+          <w:szCs w:val="24"/>
+          <w:highlight w:val="yellow"/>
+        </w:rPr>
+        <w:t>A Customer must be permitted to upload an image along with their reimbursement request.</w:t>
       </w:r>
     </w:p>
     <w:p>
@@ -1361,8 +1552,16 @@
         <w:rPr>
           <w:sz w:val="24"/>
           <w:szCs w:val="24"/>
-        </w:rPr>
-        <w:t>A Customer must not be able to change the details of the job if they have already approved a Worker to perform the job.</w:t>
+          <w:highlight w:val="yellow"/>
+        </w:rPr>
+        <w:t>A Customer must be notified if/when they are reimbursed</w:t>
+      </w:r>
+      <w:r>
+        <w:rPr>
+          <w:sz w:val="24"/>
+          <w:szCs w:val="24"/>
+        </w:rPr>
+        <w:t>.</w:t>
       </w:r>
     </w:p>
     <w:p>
@@ -1384,7 +1583,21 @@
           <w:sz w:val="24"/>
           <w:szCs w:val="24"/>
         </w:rPr>
-        <w:t>Paying Workers</w:t>
+        <w:t>Leaving R</w:t>
+      </w:r>
+      <w:r>
+        <w:rPr>
+          <w:sz w:val="24"/>
+          <w:szCs w:val="24"/>
+        </w:rPr>
+        <w:t>e</w:t>
+      </w:r>
+      <w:r>
+        <w:rPr>
+          <w:sz w:val="24"/>
+          <w:szCs w:val="24"/>
+        </w:rPr>
+        <w:t>view</w:t>
       </w:r>
     </w:p>
     <w:p>
@@ -1399,21 +1612,69 @@
           <w:bCs/>
           <w:sz w:val="24"/>
           <w:szCs w:val="24"/>
-        </w:rPr>
-      </w:pPr>
-      <w:r>
-        <w:rPr>
-          <w:sz w:val="24"/>
-          <w:szCs w:val="24"/>
-        </w:rPr>
-        <w:t>A Customer must be notified when one of their jobs is completed.</w:t>
-      </w:r>
-      <w:r>
-        <w:rPr>
-          <w:sz w:val="24"/>
-          <w:szCs w:val="24"/>
-        </w:rPr>
-        <w:t xml:space="preserve"> </w:t>
+          <w:highlight w:val="yellow"/>
+        </w:rPr>
+      </w:pPr>
+      <w:r>
+        <w:rPr>
+          <w:sz w:val="24"/>
+          <w:szCs w:val="24"/>
+          <w:highlight w:val="yellow"/>
+        </w:rPr>
+        <w:t>A Customer must be able to review a Worker after the Worker has completed the job.</w:t>
+      </w:r>
+    </w:p>
+    <w:p>
+      <w:pPr>
+        <w:pStyle w:val="ListParagraph"/>
+        <w:numPr>
+          <w:ilvl w:val="3"/>
+          <w:numId w:val="4"/>
+        </w:numPr>
+        <w:rPr>
+          <w:b/>
+          <w:bCs/>
+          <w:sz w:val="24"/>
+          <w:szCs w:val="24"/>
+          <w:highlight w:val="yellow"/>
+        </w:rPr>
+      </w:pPr>
+      <w:r>
+        <w:rPr>
+          <w:sz w:val="24"/>
+          <w:szCs w:val="24"/>
+          <w:highlight w:val="yellow"/>
+        </w:rPr>
+        <w:t>The Review must have a rating out of 5 stars</w:t>
+      </w:r>
+    </w:p>
+    <w:p>
+      <w:pPr>
+        <w:pStyle w:val="ListParagraph"/>
+        <w:numPr>
+          <w:ilvl w:val="1"/>
+          <w:numId w:val="4"/>
+        </w:numPr>
+        <w:rPr>
+          <w:b/>
+          <w:bCs/>
+          <w:sz w:val="24"/>
+          <w:szCs w:val="24"/>
+        </w:rPr>
+      </w:pPr>
+      <w:r>
+        <w:rPr>
+          <w:sz w:val="24"/>
+          <w:szCs w:val="24"/>
+        </w:rPr>
+        <w:t>A Customer can cancel any job up to 24 hours before the start time</w:t>
+      </w:r>
+      <w:r>
+        <w:rPr>
+          <w:sz w:val="24"/>
+          <w:szCs w:val="24"/>
+        </w:rPr>
+        <w:t xml:space="preserve"> of the job.</w:t>
       </w:r>
     </w:p>
     <w:p>
@@ -1435,7 +1696,163 @@
           <w:sz w:val="24"/>
           <w:szCs w:val="24"/>
         </w:rPr>
-        <w:t>A Customer must be permitted to add gratuity to their payment of a Worker.</w:t>
+        <w:t>Payment is transferred from the owner back to the Customer at this time.</w:t>
+      </w:r>
+    </w:p>
+    <w:p>
+      <w:pPr>
+        <w:ind w:left="720"/>
+        <w:rPr>
+          <w:b/>
+          <w:bCs/>
+          <w:sz w:val="24"/>
+          <w:szCs w:val="24"/>
+        </w:rPr>
+      </w:pPr>
+    </w:p>
+    <w:p>
+      <w:pPr>
+        <w:pStyle w:val="ListParagraph"/>
+        <w:numPr>
+          <w:ilvl w:val="0"/>
+          <w:numId w:val="4"/>
+        </w:numPr>
+        <w:rPr>
+          <w:b/>
+          <w:bCs/>
+          <w:sz w:val="24"/>
+          <w:szCs w:val="24"/>
+        </w:rPr>
+      </w:pPr>
+      <w:r>
+        <w:rPr>
+          <w:sz w:val="24"/>
+          <w:szCs w:val="24"/>
+        </w:rPr>
+        <w:t>Worker Profile</w:t>
+      </w:r>
+      <w:r>
+        <w:rPr>
+          <w:sz w:val="24"/>
+          <w:szCs w:val="24"/>
+        </w:rPr>
+        <w:t xml:space="preserve"> (all permission</w:t>
+      </w:r>
+      <w:r>
+        <w:rPr>
+          <w:sz w:val="24"/>
+          <w:szCs w:val="24"/>
+        </w:rPr>
+        <w:t>s</w:t>
+      </w:r>
+      <w:r>
+        <w:rPr>
+          <w:sz w:val="24"/>
+          <w:szCs w:val="24"/>
+        </w:rPr>
+        <w:t xml:space="preserve"> premised on authentication)</w:t>
+      </w:r>
+    </w:p>
+    <w:p>
+      <w:pPr>
+        <w:pStyle w:val="ListParagraph"/>
+        <w:numPr>
+          <w:ilvl w:val="1"/>
+          <w:numId w:val="4"/>
+        </w:numPr>
+        <w:rPr>
+          <w:b/>
+          <w:bCs/>
+          <w:sz w:val="24"/>
+          <w:szCs w:val="24"/>
+        </w:rPr>
+      </w:pPr>
+      <w:r>
+        <w:rPr>
+          <w:sz w:val="24"/>
+          <w:szCs w:val="24"/>
+        </w:rPr>
+        <w:t>Account Settings</w:t>
+      </w:r>
+    </w:p>
+    <w:p>
+      <w:pPr>
+        <w:pStyle w:val="ListParagraph"/>
+        <w:numPr>
+          <w:ilvl w:val="2"/>
+          <w:numId w:val="4"/>
+        </w:numPr>
+        <w:rPr>
+          <w:b/>
+          <w:bCs/>
+          <w:sz w:val="24"/>
+          <w:szCs w:val="24"/>
+        </w:rPr>
+      </w:pPr>
+      <w:r>
+        <w:rPr>
+          <w:sz w:val="24"/>
+          <w:szCs w:val="24"/>
+        </w:rPr>
+        <w:t>A Worker must be permitted to blacklist Customers</w:t>
+      </w:r>
+      <w:r>
+        <w:rPr>
+          <w:sz w:val="24"/>
+          <w:szCs w:val="24"/>
+        </w:rPr>
+        <w:t>.</w:t>
+      </w:r>
+    </w:p>
+    <w:p>
+      <w:pPr>
+        <w:pStyle w:val="ListParagraph"/>
+        <w:numPr>
+          <w:ilvl w:val="1"/>
+          <w:numId w:val="4"/>
+        </w:numPr>
+        <w:rPr>
+          <w:b/>
+          <w:bCs/>
+          <w:sz w:val="24"/>
+          <w:szCs w:val="24"/>
+        </w:rPr>
+      </w:pPr>
+      <w:r>
+        <w:rPr>
+          <w:sz w:val="24"/>
+          <w:szCs w:val="24"/>
+        </w:rPr>
+        <w:t>Claim Jobs</w:t>
+      </w:r>
+    </w:p>
+    <w:p>
+      <w:pPr>
+        <w:pStyle w:val="ListParagraph"/>
+        <w:numPr>
+          <w:ilvl w:val="2"/>
+          <w:numId w:val="4"/>
+        </w:numPr>
+        <w:rPr>
+          <w:b/>
+          <w:bCs/>
+          <w:sz w:val="24"/>
+          <w:szCs w:val="24"/>
+        </w:rPr>
+      </w:pPr>
+      <w:r>
+        <w:rPr>
+          <w:sz w:val="24"/>
+          <w:szCs w:val="24"/>
+        </w:rPr>
+        <w:t>A Worker must be able to view available job</w:t>
+      </w:r>
+      <w:r>
+        <w:rPr>
+          <w:sz w:val="24"/>
+          <w:szCs w:val="24"/>
+        </w:rPr>
+        <w:t>s.</w:t>
       </w:r>
     </w:p>
     <w:p>
@@ -1450,57 +1867,16 @@
           <w:bCs/>
           <w:sz w:val="24"/>
           <w:szCs w:val="24"/>
-        </w:rPr>
-      </w:pPr>
-      <w:r>
-        <w:rPr>
-          <w:sz w:val="24"/>
-          <w:szCs w:val="24"/>
-        </w:rPr>
-        <w:t xml:space="preserve">Transferred </w:t>
-      </w:r>
-      <w:r>
-        <w:rPr>
-          <w:sz w:val="24"/>
-          <w:szCs w:val="24"/>
-        </w:rPr>
-        <w:t xml:space="preserve">directly to worker </w:t>
-      </w:r>
-      <w:r>
-        <w:rPr>
-          <w:sz w:val="24"/>
-          <w:szCs w:val="24"/>
-        </w:rPr>
-        <w:t xml:space="preserve">at time of </w:t>
-      </w:r>
-      <w:r>
-        <w:rPr>
-          <w:sz w:val="24"/>
-          <w:szCs w:val="24"/>
-        </w:rPr>
-        <w:t>approval.</w:t>
-      </w:r>
-    </w:p>
-    <w:p>
-      <w:pPr>
-        <w:pStyle w:val="ListParagraph"/>
-        <w:numPr>
-          <w:ilvl w:val="1"/>
-          <w:numId w:val="4"/>
-        </w:numPr>
-        <w:rPr>
-          <w:b/>
-          <w:bCs/>
-          <w:sz w:val="24"/>
-          <w:szCs w:val="24"/>
-        </w:rPr>
-      </w:pPr>
-      <w:r>
-        <w:rPr>
-          <w:sz w:val="24"/>
-          <w:szCs w:val="24"/>
-        </w:rPr>
-        <w:t>Filing Complaints</w:t>
+          <w:highlight w:val="yellow"/>
+        </w:rPr>
+      </w:pPr>
+      <w:r>
+        <w:rPr>
+          <w:sz w:val="24"/>
+          <w:szCs w:val="24"/>
+          <w:highlight w:val="yellow"/>
+        </w:rPr>
+        <w:t>A Worker must be able to filter jobs based on zip code.</w:t>
       </w:r>
     </w:p>
     <w:p>
@@ -1522,7 +1898,28 @@
           <w:sz w:val="24"/>
           <w:szCs w:val="24"/>
         </w:rPr>
-        <w:t>A Customer must be permitted to file a complaint/request for reimbursement with the site Owner.</w:t>
+        <w:t xml:space="preserve">A Worker must be able to </w:t>
+      </w:r>
+      <w:r>
+        <w:rPr>
+          <w:sz w:val="24"/>
+          <w:szCs w:val="24"/>
+        </w:rPr>
+        <w:t>bid on</w:t>
+      </w:r>
+      <w:r>
+        <w:rPr>
+          <w:sz w:val="24"/>
+          <w:szCs w:val="24"/>
+        </w:rPr>
+        <w:t xml:space="preserve"> jobs</w:t>
+      </w:r>
+      <w:r>
+        <w:rPr>
+          <w:sz w:val="24"/>
+          <w:szCs w:val="24"/>
+        </w:rPr>
+        <w:t xml:space="preserve"> they would like to work.</w:t>
       </w:r>
     </w:p>
     <w:p>
@@ -1537,408 +1934,14 @@
           <w:bCs/>
           <w:sz w:val="24"/>
           <w:szCs w:val="24"/>
-        </w:rPr>
-      </w:pPr>
-      <w:r>
-        <w:rPr>
-          <w:sz w:val="24"/>
-          <w:szCs w:val="24"/>
-        </w:rPr>
-        <w:t>A Customer must be permitted to upload an image along with their reimbursement request.</w:t>
-      </w:r>
-    </w:p>
-    <w:p>
-      <w:pPr>
-        <w:pStyle w:val="ListParagraph"/>
-        <w:numPr>
-          <w:ilvl w:val="2"/>
-          <w:numId w:val="4"/>
-        </w:numPr>
-        <w:rPr>
-          <w:b/>
-          <w:bCs/>
-          <w:sz w:val="24"/>
-          <w:szCs w:val="24"/>
-        </w:rPr>
-      </w:pPr>
-      <w:r>
-        <w:rPr>
-          <w:sz w:val="24"/>
-          <w:szCs w:val="24"/>
-        </w:rPr>
-        <w:t>A Customer must be notified if/when they are reimbursed.</w:t>
-      </w:r>
-    </w:p>
-    <w:p>
-      <w:pPr>
-        <w:pStyle w:val="ListParagraph"/>
-        <w:numPr>
-          <w:ilvl w:val="1"/>
-          <w:numId w:val="4"/>
-        </w:numPr>
-        <w:rPr>
-          <w:b/>
-          <w:bCs/>
-          <w:sz w:val="24"/>
-          <w:szCs w:val="24"/>
-        </w:rPr>
-      </w:pPr>
-      <w:r>
-        <w:rPr>
-          <w:sz w:val="24"/>
-          <w:szCs w:val="24"/>
-        </w:rPr>
-        <w:t>Leaving R</w:t>
-      </w:r>
-      <w:r>
-        <w:rPr>
-          <w:sz w:val="24"/>
-          <w:szCs w:val="24"/>
-        </w:rPr>
-        <w:t>e</w:t>
-      </w:r>
-      <w:r>
-        <w:rPr>
-          <w:sz w:val="24"/>
-          <w:szCs w:val="24"/>
-        </w:rPr>
-        <w:t>view</w:t>
-      </w:r>
-    </w:p>
-    <w:p>
-      <w:pPr>
-        <w:pStyle w:val="ListParagraph"/>
-        <w:numPr>
-          <w:ilvl w:val="2"/>
-          <w:numId w:val="4"/>
-        </w:numPr>
-        <w:rPr>
-          <w:b/>
-          <w:bCs/>
-          <w:sz w:val="24"/>
-          <w:szCs w:val="24"/>
-        </w:rPr>
-      </w:pPr>
-      <w:r>
-        <w:rPr>
-          <w:sz w:val="24"/>
-          <w:szCs w:val="24"/>
-        </w:rPr>
-        <w:t>A Customer must be able to review a Worker after the Worker has completed the job.</w:t>
-      </w:r>
-    </w:p>
-    <w:p>
-      <w:pPr>
-        <w:pStyle w:val="ListParagraph"/>
-        <w:numPr>
-          <w:ilvl w:val="3"/>
-          <w:numId w:val="4"/>
-        </w:numPr>
-        <w:rPr>
-          <w:b/>
-          <w:bCs/>
-          <w:sz w:val="24"/>
-          <w:szCs w:val="24"/>
-        </w:rPr>
-      </w:pPr>
-      <w:r>
-        <w:rPr>
-          <w:sz w:val="24"/>
-          <w:szCs w:val="24"/>
-        </w:rPr>
-        <w:t>The Review must have a rating out of 5 stars</w:t>
-      </w:r>
-    </w:p>
-    <w:p>
-      <w:pPr>
-        <w:pStyle w:val="ListParagraph"/>
-        <w:numPr>
-          <w:ilvl w:val="1"/>
-          <w:numId w:val="4"/>
-        </w:numPr>
-        <w:rPr>
-          <w:b/>
-          <w:bCs/>
-          <w:sz w:val="24"/>
-          <w:szCs w:val="24"/>
-        </w:rPr>
-      </w:pPr>
-      <w:r>
-        <w:rPr>
-          <w:sz w:val="24"/>
-          <w:szCs w:val="24"/>
-        </w:rPr>
-        <w:t>A Customer can cancel any job up to 24 hours before the start time</w:t>
-      </w:r>
-      <w:r>
-        <w:rPr>
-          <w:sz w:val="24"/>
-          <w:szCs w:val="24"/>
-        </w:rPr>
-        <w:t xml:space="preserve"> of the job.</w:t>
-      </w:r>
-    </w:p>
-    <w:p>
-      <w:pPr>
-        <w:pStyle w:val="ListParagraph"/>
-        <w:numPr>
-          <w:ilvl w:val="2"/>
-          <w:numId w:val="4"/>
-        </w:numPr>
-        <w:rPr>
-          <w:b/>
-          <w:bCs/>
-          <w:sz w:val="24"/>
-          <w:szCs w:val="24"/>
-        </w:rPr>
-      </w:pPr>
-      <w:r>
-        <w:rPr>
-          <w:sz w:val="24"/>
-          <w:szCs w:val="24"/>
-        </w:rPr>
-        <w:t>Payment is transferred from the owner back to the Customer at this time.</w:t>
-      </w:r>
-    </w:p>
-    <w:p>
-      <w:pPr>
-        <w:ind w:left="720"/>
-        <w:rPr>
-          <w:b/>
-          <w:bCs/>
-          <w:sz w:val="24"/>
-          <w:szCs w:val="24"/>
-        </w:rPr>
-      </w:pPr>
-    </w:p>
-    <w:p>
-      <w:pPr>
-        <w:pStyle w:val="ListParagraph"/>
-        <w:numPr>
-          <w:ilvl w:val="0"/>
-          <w:numId w:val="4"/>
-        </w:numPr>
-        <w:rPr>
-          <w:b/>
-          <w:bCs/>
-          <w:sz w:val="24"/>
-          <w:szCs w:val="24"/>
-        </w:rPr>
-      </w:pPr>
-      <w:r>
-        <w:rPr>
-          <w:sz w:val="24"/>
-          <w:szCs w:val="24"/>
-        </w:rPr>
-        <w:t>Worker Profile</w:t>
-      </w:r>
-      <w:r>
-        <w:rPr>
-          <w:sz w:val="24"/>
-          <w:szCs w:val="24"/>
-        </w:rPr>
-        <w:t xml:space="preserve"> (all permission</w:t>
-      </w:r>
-      <w:r>
-        <w:rPr>
-          <w:sz w:val="24"/>
-          <w:szCs w:val="24"/>
-        </w:rPr>
-        <w:t>s</w:t>
-      </w:r>
-      <w:r>
-        <w:rPr>
-          <w:sz w:val="24"/>
-          <w:szCs w:val="24"/>
-        </w:rPr>
-        <w:t xml:space="preserve"> premised on authentication)</w:t>
-      </w:r>
-    </w:p>
-    <w:p>
-      <w:pPr>
-        <w:pStyle w:val="ListParagraph"/>
-        <w:numPr>
-          <w:ilvl w:val="1"/>
-          <w:numId w:val="4"/>
-        </w:numPr>
-        <w:rPr>
-          <w:b/>
-          <w:bCs/>
-          <w:sz w:val="24"/>
-          <w:szCs w:val="24"/>
-        </w:rPr>
-      </w:pPr>
-      <w:r>
-        <w:rPr>
-          <w:sz w:val="24"/>
-          <w:szCs w:val="24"/>
-        </w:rPr>
-        <w:t>Account Settings</w:t>
-      </w:r>
-    </w:p>
-    <w:p>
-      <w:pPr>
-        <w:pStyle w:val="ListParagraph"/>
-        <w:numPr>
-          <w:ilvl w:val="2"/>
-          <w:numId w:val="4"/>
-        </w:numPr>
-        <w:rPr>
-          <w:b/>
-          <w:bCs/>
-          <w:sz w:val="24"/>
-          <w:szCs w:val="24"/>
-        </w:rPr>
-      </w:pPr>
-      <w:r>
-        <w:rPr>
-          <w:sz w:val="24"/>
-          <w:szCs w:val="24"/>
-        </w:rPr>
-        <w:t>A Worker must be permitted to blacklist Customers</w:t>
-      </w:r>
-      <w:r>
-        <w:rPr>
-          <w:sz w:val="24"/>
-          <w:szCs w:val="24"/>
-        </w:rPr>
-        <w:t>.</w:t>
-      </w:r>
-    </w:p>
-    <w:p>
-      <w:pPr>
-        <w:pStyle w:val="ListParagraph"/>
-        <w:numPr>
-          <w:ilvl w:val="1"/>
-          <w:numId w:val="4"/>
-        </w:numPr>
-        <w:rPr>
-          <w:b/>
-          <w:bCs/>
-          <w:sz w:val="24"/>
-          <w:szCs w:val="24"/>
-        </w:rPr>
-      </w:pPr>
-      <w:r>
-        <w:rPr>
-          <w:sz w:val="24"/>
-          <w:szCs w:val="24"/>
-        </w:rPr>
-        <w:t>Claim Jobs</w:t>
-      </w:r>
-    </w:p>
-    <w:p>
-      <w:pPr>
-        <w:pStyle w:val="ListParagraph"/>
-        <w:numPr>
-          <w:ilvl w:val="2"/>
-          <w:numId w:val="4"/>
-        </w:numPr>
-        <w:rPr>
-          <w:b/>
-          <w:bCs/>
-          <w:sz w:val="24"/>
-          <w:szCs w:val="24"/>
-        </w:rPr>
-      </w:pPr>
-      <w:r>
-        <w:rPr>
-          <w:sz w:val="24"/>
-          <w:szCs w:val="24"/>
-        </w:rPr>
-        <w:t>A Worker must be able to view available job</w:t>
-      </w:r>
-      <w:r>
-        <w:rPr>
-          <w:sz w:val="24"/>
-          <w:szCs w:val="24"/>
-        </w:rPr>
-        <w:t>s.</w:t>
-      </w:r>
-    </w:p>
-    <w:p>
-      <w:pPr>
-        <w:pStyle w:val="ListParagraph"/>
-        <w:numPr>
-          <w:ilvl w:val="3"/>
-          <w:numId w:val="4"/>
-        </w:numPr>
-        <w:rPr>
-          <w:b/>
-          <w:bCs/>
-          <w:sz w:val="24"/>
-          <w:szCs w:val="24"/>
-        </w:rPr>
-      </w:pPr>
-      <w:r>
-        <w:rPr>
-          <w:sz w:val="24"/>
-          <w:szCs w:val="24"/>
-        </w:rPr>
-        <w:t>A Worker must be able to filter jobs based on zip code.</w:t>
-      </w:r>
-    </w:p>
-    <w:p>
-      <w:pPr>
-        <w:pStyle w:val="ListParagraph"/>
-        <w:numPr>
-          <w:ilvl w:val="2"/>
-          <w:numId w:val="4"/>
-        </w:numPr>
-        <w:rPr>
-          <w:b/>
-          <w:bCs/>
-          <w:sz w:val="24"/>
-          <w:szCs w:val="24"/>
-        </w:rPr>
-      </w:pPr>
-      <w:r>
-        <w:rPr>
-          <w:sz w:val="24"/>
-          <w:szCs w:val="24"/>
-        </w:rPr>
-        <w:t xml:space="preserve">A Worker must be able to </w:t>
-      </w:r>
-      <w:r>
-        <w:rPr>
-          <w:sz w:val="24"/>
-          <w:szCs w:val="24"/>
-        </w:rPr>
-        <w:t>bid on</w:t>
-      </w:r>
-      <w:r>
-        <w:rPr>
-          <w:sz w:val="24"/>
-          <w:szCs w:val="24"/>
-        </w:rPr>
-        <w:t xml:space="preserve"> jobs</w:t>
-      </w:r>
-      <w:r>
-        <w:rPr>
-          <w:sz w:val="24"/>
-          <w:szCs w:val="24"/>
-        </w:rPr>
-        <w:t xml:space="preserve"> they would like to work.</w:t>
-      </w:r>
-    </w:p>
-    <w:p>
-      <w:pPr>
-        <w:pStyle w:val="ListParagraph"/>
-        <w:numPr>
-          <w:ilvl w:val="3"/>
-          <w:numId w:val="4"/>
-        </w:numPr>
-        <w:rPr>
-          <w:b/>
-          <w:bCs/>
-          <w:sz w:val="24"/>
-          <w:szCs w:val="24"/>
-        </w:rPr>
-      </w:pPr>
-      <w:r>
-        <w:rPr>
-          <w:sz w:val="24"/>
-          <w:szCs w:val="24"/>
+          <w:highlight w:val="yellow"/>
+        </w:rPr>
+      </w:pPr>
+      <w:r>
+        <w:rPr>
+          <w:sz w:val="24"/>
+          <w:szCs w:val="24"/>
+          <w:highlight w:val="yellow"/>
         </w:rPr>
         <w:t xml:space="preserve">When </w:t>
       </w:r>
@@ -1946,6 +1949,7 @@
         <w:rPr>
           <w:sz w:val="24"/>
           <w:szCs w:val="24"/>
+          <w:highlight w:val="yellow"/>
         </w:rPr>
         <w:t>bidding on</w:t>
       </w:r>
@@ -1953,6 +1957,7 @@
         <w:rPr>
           <w:sz w:val="24"/>
           <w:szCs w:val="24"/>
+          <w:highlight w:val="yellow"/>
         </w:rPr>
         <w:t xml:space="preserve"> a job, a Worker must define a time </w:t>
       </w:r>
@@ -1960,6 +1965,7 @@
         <w:rPr>
           <w:sz w:val="24"/>
           <w:szCs w:val="24"/>
+          <w:highlight w:val="yellow"/>
         </w:rPr>
         <w:t>they will begin the job.</w:t>
       </w:r>
@@ -2021,12 +2027,14 @@
           <w:bCs/>
           <w:sz w:val="24"/>
           <w:szCs w:val="24"/>
-        </w:rPr>
-      </w:pPr>
-      <w:r>
-        <w:rPr>
-          <w:sz w:val="24"/>
-          <w:szCs w:val="24"/>
+          <w:highlight w:val="yellow"/>
+        </w:rPr>
+      </w:pPr>
+      <w:r>
+        <w:rPr>
+          <w:sz w:val="24"/>
+          <w:szCs w:val="24"/>
+          <w:highlight w:val="yellow"/>
         </w:rPr>
         <w:t>A Worker must be notified when a job that they have claimed has been approved by the Customer.</w:t>
       </w:r>
@@ -2043,12 +2051,14 @@
           <w:bCs/>
           <w:sz w:val="24"/>
           <w:szCs w:val="24"/>
-        </w:rPr>
-      </w:pPr>
-      <w:r>
-        <w:rPr>
-          <w:sz w:val="24"/>
-          <w:szCs w:val="24"/>
+          <w:highlight w:val="yellow"/>
+        </w:rPr>
+      </w:pPr>
+      <w:r>
+        <w:rPr>
+          <w:sz w:val="24"/>
+          <w:szCs w:val="24"/>
+          <w:highlight w:val="yellow"/>
         </w:rPr>
         <w:t xml:space="preserve">A Worker must not be permitted to </w:t>
       </w:r>
@@ -2056,6 +2066,7 @@
         <w:rPr>
           <w:sz w:val="24"/>
           <w:szCs w:val="24"/>
+          <w:highlight w:val="yellow"/>
         </w:rPr>
         <w:t>claim more than one job if jobs overlap time ranges.</w:t>
       </w:r>
@@ -2130,26 +2141,22 @@
           <w:bCs/>
           <w:sz w:val="24"/>
           <w:szCs w:val="24"/>
-        </w:rPr>
-      </w:pPr>
-      <w:r>
-        <w:rPr>
-          <w:sz w:val="24"/>
-          <w:szCs w:val="24"/>
-        </w:rPr>
-        <w:t xml:space="preserve">A </w:t>
-      </w:r>
-      <w:r>
-        <w:rPr>
-          <w:sz w:val="24"/>
-          <w:szCs w:val="24"/>
-        </w:rPr>
-        <w:t>Worker must be</w:t>
-      </w:r>
-      <w:r>
-        <w:rPr>
-          <w:sz w:val="24"/>
-          <w:szCs w:val="24"/>
+          <w:highlight w:val="yellow"/>
+        </w:rPr>
+      </w:pPr>
+      <w:r>
+        <w:rPr>
+          <w:sz w:val="24"/>
+          <w:szCs w:val="24"/>
+          <w:highlight w:val="yellow"/>
+        </w:rPr>
+        <w:t>A Worker must be</w:t>
+      </w:r>
+      <w:r>
+        <w:rPr>
+          <w:sz w:val="24"/>
+          <w:szCs w:val="24"/>
+          <w:highlight w:val="yellow"/>
         </w:rPr>
         <w:t xml:space="preserve"> permitted to fill out a survey regarding details about the job.</w:t>
       </w:r>
@@ -2166,12 +2173,14 @@
           <w:bCs/>
           <w:sz w:val="24"/>
           <w:szCs w:val="24"/>
-        </w:rPr>
-      </w:pPr>
-      <w:r>
-        <w:rPr>
-          <w:sz w:val="24"/>
-          <w:szCs w:val="24"/>
+          <w:highlight w:val="yellow"/>
+        </w:rPr>
+      </w:pPr>
+      <w:r>
+        <w:rPr>
+          <w:sz w:val="24"/>
+          <w:szCs w:val="24"/>
+          <w:highlight w:val="yellow"/>
         </w:rPr>
         <w:t>The survey must include the degree of complexity of the job (relative to expectation)</w:t>
       </w:r>
@@ -2188,12 +2197,14 @@
           <w:bCs/>
           <w:sz w:val="24"/>
           <w:szCs w:val="24"/>
-        </w:rPr>
-      </w:pPr>
-      <w:r>
-        <w:rPr>
-          <w:sz w:val="24"/>
-          <w:szCs w:val="24"/>
+          <w:highlight w:val="yellow"/>
+        </w:rPr>
+      </w:pPr>
+      <w:r>
+        <w:rPr>
+          <w:sz w:val="24"/>
+          <w:szCs w:val="24"/>
+          <w:highlight w:val="yellow"/>
         </w:rPr>
         <w:t>The survey must also include the duration of the job (relative to the expected duration).</w:t>
       </w:r>
@@ -2232,12 +2243,14 @@
           <w:bCs/>
           <w:sz w:val="24"/>
           <w:szCs w:val="24"/>
-        </w:rPr>
-      </w:pPr>
-      <w:r>
-        <w:rPr>
-          <w:sz w:val="24"/>
-          <w:szCs w:val="24"/>
+          <w:highlight w:val="yellow"/>
+        </w:rPr>
+      </w:pPr>
+      <w:r>
+        <w:rPr>
+          <w:sz w:val="24"/>
+          <w:szCs w:val="24"/>
+          <w:highlight w:val="yellow"/>
         </w:rPr>
         <w:t>A Worker must be permitted to cancel jobs up to 48 hours before the job is scheduled to begin.</w:t>
       </w:r>
@@ -2254,12 +2267,14 @@
           <w:bCs/>
           <w:sz w:val="24"/>
           <w:szCs w:val="24"/>
-        </w:rPr>
-      </w:pPr>
-      <w:r>
-        <w:rPr>
-          <w:sz w:val="24"/>
-          <w:szCs w:val="24"/>
+          <w:highlight w:val="yellow"/>
+        </w:rPr>
+      </w:pPr>
+      <w:r>
+        <w:rPr>
+          <w:sz w:val="24"/>
+          <w:szCs w:val="24"/>
+          <w:highlight w:val="yellow"/>
         </w:rPr>
         <w:t xml:space="preserve">If </w:t>
       </w:r>
@@ -2267,6 +2282,7 @@
         <w:rPr>
           <w:sz w:val="24"/>
           <w:szCs w:val="24"/>
+          <w:highlight w:val="yellow"/>
         </w:rPr>
         <w:t>a job is cancelled by a Worker, the job must be reposted with the original details the Customer provided.</w:t>
       </w:r>
@@ -2408,12 +2424,14 @@
           <w:bCs/>
           <w:sz w:val="24"/>
           <w:szCs w:val="24"/>
-        </w:rPr>
-      </w:pPr>
-      <w:r>
-        <w:rPr>
-          <w:sz w:val="24"/>
-          <w:szCs w:val="24"/>
+          <w:highlight w:val="yellow"/>
+        </w:rPr>
+      </w:pPr>
+      <w:r>
+        <w:rPr>
+          <w:sz w:val="24"/>
+          <w:szCs w:val="24"/>
+          <w:highlight w:val="yellow"/>
         </w:rPr>
         <w:t>An Owner must be permitted to change the commission they receive from each job</w:t>
       </w:r>
@@ -2421,6 +2439,7 @@
         <w:rPr>
           <w:sz w:val="24"/>
           <w:szCs w:val="24"/>
+          <w:highlight w:val="yellow"/>
         </w:rPr>
         <w:t xml:space="preserve"> (system default is 10%)</w:t>
       </w:r>
@@ -2428,6 +2447,7 @@
         <w:rPr>
           <w:sz w:val="24"/>
           <w:szCs w:val="24"/>
+          <w:highlight w:val="yellow"/>
         </w:rPr>
         <w:t>.</w:t>
       </w:r>
@@ -4312,28 +4332,28 @@
       </w:pPr>
     </w:lvl>
   </w:abstractNum>
-  <w:num w:numId="1">
+  <w:num w:numId="1" w16cid:durableId="746878994">
     <w:abstractNumId w:val="4"/>
   </w:num>
-  <w:num w:numId="2">
+  <w:num w:numId="2" w16cid:durableId="342824879">
     <w:abstractNumId w:val="5"/>
   </w:num>
-  <w:num w:numId="3">
+  <w:num w:numId="3" w16cid:durableId="1306468671">
     <w:abstractNumId w:val="2"/>
   </w:num>
-  <w:num w:numId="4">
+  <w:num w:numId="4" w16cid:durableId="990250014">
     <w:abstractNumId w:val="0"/>
   </w:num>
-  <w:num w:numId="5">
+  <w:num w:numId="5" w16cid:durableId="1898124640">
     <w:abstractNumId w:val="6"/>
   </w:num>
-  <w:num w:numId="6">
+  <w:num w:numId="6" w16cid:durableId="855848744">
     <w:abstractNumId w:val="7"/>
   </w:num>
-  <w:num w:numId="7">
+  <w:num w:numId="7" w16cid:durableId="1896045869">
     <w:abstractNumId w:val="3"/>
   </w:num>
-  <w:num w:numId="8">
+  <w:num w:numId="8" w16cid:durableId="114450615">
     <w:abstractNumId w:val="1"/>
   </w:num>
 </w:numbering>

</xml_diff>

<commit_message>
added new tutorial images, updates requirements def
</commit_message>
<xml_diff>
--- a/docs/info/Requirements Definition.docx
+++ b/docs/info/Requirements Definition.docx
@@ -1,6 +1,6 @@
 
 <file path=word/document.xml><?xml version="1.0" encoding="utf-8"?>
-<w:document xmlns:wpc="http://schemas.microsoft.com/office/word/2010/wordprocessingCanvas" xmlns:cx="http://schemas.microsoft.com/office/drawing/2014/chartex" xmlns:cx1="http://schemas.microsoft.com/office/drawing/2015/9/8/chartex" xmlns:cx2="http://schemas.microsoft.com/office/drawing/2015/10/21/chartex" xmlns:cx3="http://schemas.microsoft.com/office/drawing/2016/5/9/chartex" xmlns:cx4="http://schemas.microsoft.com/office/drawing/2016/5/10/chartex" xmlns:cx5="http://schemas.microsoft.com/office/drawing/2016/5/11/chartex" xmlns:cx6="http://schemas.microsoft.com/office/drawing/2016/5/12/chartex" xmlns:cx7="http://schemas.microsoft.com/office/drawing/2016/5/13/chartex" xmlns:cx8="http://schemas.microsoft.com/office/drawing/2016/5/14/chartex" xmlns:mc="http://schemas.openxmlformats.org/markup-compatibility/2006" xmlns:aink="http://schemas.microsoft.com/office/drawing/2016/ink" xmlns:am3d="http://schemas.microsoft.com/office/drawing/2017/model3d" xmlns:o="urn:schemas-microsoft-com:office:office" xmlns:r="http://schemas.openxmlformats.org/officeDocument/2006/relationships" xmlns:m="http://schemas.openxmlformats.org/officeDocument/2006/math" xmlns:v="urn:schemas-microsoft-com:vml" xmlns:wp14="http://schemas.microsoft.com/office/word/2010/wordprocessingDrawing" xmlns:wp="http://schemas.openxmlformats.org/drawingml/2006/wordprocessingDrawing" xmlns:w10="urn:schemas-microsoft-com:office:word" xmlns:w="http://schemas.openxmlformats.org/wordprocessingml/2006/main" xmlns:w14="http://schemas.microsoft.com/office/word/2010/wordml" xmlns:w15="http://schemas.microsoft.com/office/word/2012/wordml" xmlns:w16cex="http://schemas.microsoft.com/office/word/2018/wordml/cex" xmlns:w16cid="http://schemas.microsoft.com/office/word/2016/wordml/cid" xmlns:w16="http://schemas.microsoft.com/office/word/2018/wordml" xmlns:w16sdtdh="http://schemas.microsoft.com/office/word/2020/wordml/sdtdatahash" xmlns:w16se="http://schemas.microsoft.com/office/word/2015/wordml/symex" xmlns:wpg="http://schemas.microsoft.com/office/word/2010/wordprocessingGroup" xmlns:wpi="http://schemas.microsoft.com/office/word/2010/wordprocessingInk" xmlns:wne="http://schemas.microsoft.com/office/word/2006/wordml" xmlns:wps="http://schemas.microsoft.com/office/word/2010/wordprocessingShape" mc:Ignorable="w14 w15 w16se w16cid w16 w16cex w16sdtdh wp14">
+<w:document xmlns:wpc="http://schemas.microsoft.com/office/word/2010/wordprocessingCanvas" xmlns:cx="http://schemas.microsoft.com/office/drawing/2014/chartex" xmlns:cx1="http://schemas.microsoft.com/office/drawing/2015/9/8/chartex" xmlns:cx2="http://schemas.microsoft.com/office/drawing/2015/10/21/chartex" xmlns:cx3="http://schemas.microsoft.com/office/drawing/2016/5/9/chartex" xmlns:cx4="http://schemas.microsoft.com/office/drawing/2016/5/10/chartex" xmlns:cx5="http://schemas.microsoft.com/office/drawing/2016/5/11/chartex" xmlns:cx6="http://schemas.microsoft.com/office/drawing/2016/5/12/chartex" xmlns:cx7="http://schemas.microsoft.com/office/drawing/2016/5/13/chartex" xmlns:cx8="http://schemas.microsoft.com/office/drawing/2016/5/14/chartex" xmlns:mc="http://schemas.openxmlformats.org/markup-compatibility/2006" xmlns:aink="http://schemas.microsoft.com/office/drawing/2016/ink" xmlns:am3d="http://schemas.microsoft.com/office/drawing/2017/model3d" xmlns:o="urn:schemas-microsoft-com:office:office" xmlns:oel="http://schemas.microsoft.com/office/2019/extlst" xmlns:r="http://schemas.openxmlformats.org/officeDocument/2006/relationships" xmlns:m="http://schemas.openxmlformats.org/officeDocument/2006/math" xmlns:v="urn:schemas-microsoft-com:vml" xmlns:wp14="http://schemas.microsoft.com/office/word/2010/wordprocessingDrawing" xmlns:wp="http://schemas.openxmlformats.org/drawingml/2006/wordprocessingDrawing" xmlns:w10="urn:schemas-microsoft-com:office:word" xmlns:w="http://schemas.openxmlformats.org/wordprocessingml/2006/main" xmlns:w14="http://schemas.microsoft.com/office/word/2010/wordml" xmlns:w15="http://schemas.microsoft.com/office/word/2012/wordml" xmlns:w16cex="http://schemas.microsoft.com/office/word/2018/wordml/cex" xmlns:w16cid="http://schemas.microsoft.com/office/word/2016/wordml/cid" xmlns:w16="http://schemas.microsoft.com/office/word/2018/wordml" xmlns:w16sdtdh="http://schemas.microsoft.com/office/word/2020/wordml/sdtdatahash" xmlns:w16se="http://schemas.microsoft.com/office/word/2015/wordml/symex" xmlns:wpg="http://schemas.microsoft.com/office/word/2010/wordprocessingGroup" xmlns:wpi="http://schemas.microsoft.com/office/word/2010/wordprocessingInk" xmlns:wne="http://schemas.microsoft.com/office/word/2006/wordml" xmlns:wps="http://schemas.microsoft.com/office/word/2010/wordprocessingShape" mc:Ignorable="w14 w15 w16se w16cid w16 w16cex w16sdtdh wp14">
   <w:body>
     <w:p>
       <w:pPr>
@@ -1230,6 +1230,116 @@
       <w:pPr>
         <w:pStyle w:val="ListParagraph"/>
         <w:numPr>
+          <w:ilvl w:val="1"/>
+          <w:numId w:val="4"/>
+        </w:numPr>
+        <w:rPr>
+          <w:b/>
+          <w:bCs/>
+          <w:sz w:val="24"/>
+          <w:szCs w:val="24"/>
+        </w:rPr>
+      </w:pPr>
+      <w:r>
+        <w:rPr>
+          <w:sz w:val="24"/>
+          <w:szCs w:val="24"/>
+        </w:rPr>
+        <w:t>Updating Jobs</w:t>
+      </w:r>
+    </w:p>
+    <w:p>
+      <w:pPr>
+        <w:pStyle w:val="ListParagraph"/>
+        <w:numPr>
+          <w:ilvl w:val="2"/>
+          <w:numId w:val="4"/>
+        </w:numPr>
+        <w:rPr>
+          <w:b/>
+          <w:bCs/>
+          <w:sz w:val="24"/>
+          <w:szCs w:val="24"/>
+        </w:rPr>
+      </w:pPr>
+      <w:r>
+        <w:rPr>
+          <w:sz w:val="24"/>
+          <w:szCs w:val="24"/>
+        </w:rPr>
+        <w:t>A Customer must be able to change the details of the job if it has not been claimed.</w:t>
+      </w:r>
+    </w:p>
+    <w:p>
+      <w:pPr>
+        <w:pStyle w:val="ListParagraph"/>
+        <w:numPr>
+          <w:ilvl w:val="2"/>
+          <w:numId w:val="4"/>
+        </w:numPr>
+        <w:rPr>
+          <w:b/>
+          <w:bCs/>
+          <w:sz w:val="24"/>
+          <w:szCs w:val="24"/>
+        </w:rPr>
+      </w:pPr>
+      <w:r>
+        <w:rPr>
+          <w:sz w:val="24"/>
+          <w:szCs w:val="24"/>
+        </w:rPr>
+        <w:t>A Customer must not be able to change the details of the job if they have already approved a Worker to perform the job.</w:t>
+      </w:r>
+    </w:p>
+    <w:p>
+      <w:pPr>
+        <w:pStyle w:val="ListParagraph"/>
+        <w:numPr>
+          <w:ilvl w:val="1"/>
+          <w:numId w:val="4"/>
+        </w:numPr>
+        <w:rPr>
+          <w:b/>
+          <w:bCs/>
+          <w:sz w:val="24"/>
+          <w:szCs w:val="24"/>
+        </w:rPr>
+      </w:pPr>
+      <w:r>
+        <w:rPr>
+          <w:sz w:val="24"/>
+          <w:szCs w:val="24"/>
+        </w:rPr>
+        <w:t>Paying Workers</w:t>
+      </w:r>
+    </w:p>
+    <w:p>
+      <w:pPr>
+        <w:pStyle w:val="ListParagraph"/>
+        <w:numPr>
+          <w:ilvl w:val="2"/>
+          <w:numId w:val="4"/>
+        </w:numPr>
+        <w:rPr>
+          <w:b/>
+          <w:bCs/>
+          <w:sz w:val="24"/>
+          <w:szCs w:val="24"/>
+        </w:rPr>
+      </w:pPr>
+      <w:r>
+        <w:rPr>
+          <w:sz w:val="24"/>
+          <w:szCs w:val="24"/>
+        </w:rPr>
+        <w:t>A Customer must be permitted to add gratuity to their payment of a Worker.</w:t>
+      </w:r>
+    </w:p>
+    <w:p>
+      <w:pPr>
+        <w:pStyle w:val="ListParagraph"/>
+        <w:numPr>
           <w:ilvl w:val="3"/>
           <w:numId w:val="4"/>
         </w:numPr>
@@ -1245,7 +1355,28 @@
           <w:sz w:val="24"/>
           <w:szCs w:val="24"/>
         </w:rPr>
-        <w:t>Payment must happen from Customer to Owner at this time.</w:t>
+        <w:t xml:space="preserve">Transferred </w:t>
+      </w:r>
+      <w:r>
+        <w:rPr>
+          <w:sz w:val="24"/>
+          <w:szCs w:val="24"/>
+        </w:rPr>
+        <w:t xml:space="preserve">directly to worker </w:t>
+      </w:r>
+      <w:r>
+        <w:rPr>
+          <w:sz w:val="24"/>
+          <w:szCs w:val="24"/>
+        </w:rPr>
+        <w:t xml:space="preserve">at time of </w:t>
+      </w:r>
+      <w:r>
+        <w:rPr>
+          <w:sz w:val="24"/>
+          <w:szCs w:val="24"/>
+        </w:rPr>
+        <w:t>approval.</w:t>
       </w:r>
     </w:p>
     <w:p>
@@ -1267,7 +1398,7 @@
           <w:sz w:val="24"/>
           <w:szCs w:val="24"/>
         </w:rPr>
-        <w:t>Updating Jobs</w:t>
+        <w:t>Filing Complaints</w:t>
       </w:r>
     </w:p>
     <w:p>
@@ -1289,7 +1420,65 @@
           <w:sz w:val="24"/>
           <w:szCs w:val="24"/>
         </w:rPr>
-        <w:t>A Customer must be able to change the details of the job if it has not been claimed.</w:t>
+        <w:t>A Customer must be permitted to file a complaint/request for reimbursement with the site Owner.</w:t>
+      </w:r>
+    </w:p>
+    <w:p>
+      <w:pPr>
+        <w:pStyle w:val="ListParagraph"/>
+        <w:numPr>
+          <w:ilvl w:val="3"/>
+          <w:numId w:val="4"/>
+        </w:numPr>
+        <w:rPr>
+          <w:b/>
+          <w:bCs/>
+          <w:sz w:val="24"/>
+          <w:szCs w:val="24"/>
+        </w:rPr>
+      </w:pPr>
+      <w:r>
+        <w:rPr>
+          <w:sz w:val="24"/>
+          <w:szCs w:val="24"/>
+        </w:rPr>
+        <w:t>A Customer must be permitted to upload an image along with their reimbursement request.</w:t>
+      </w:r>
+    </w:p>
+    <w:p>
+      <w:pPr>
+        <w:pStyle w:val="ListParagraph"/>
+        <w:numPr>
+          <w:ilvl w:val="1"/>
+          <w:numId w:val="4"/>
+        </w:numPr>
+        <w:rPr>
+          <w:b/>
+          <w:bCs/>
+          <w:sz w:val="24"/>
+          <w:szCs w:val="24"/>
+        </w:rPr>
+      </w:pPr>
+      <w:r>
+        <w:rPr>
+          <w:sz w:val="24"/>
+          <w:szCs w:val="24"/>
+        </w:rPr>
+        <w:t>Leaving R</w:t>
+      </w:r>
+      <w:r>
+        <w:rPr>
+          <w:sz w:val="24"/>
+          <w:szCs w:val="24"/>
+        </w:rPr>
+        <w:t>e</w:t>
+      </w:r>
+      <w:r>
+        <w:rPr>
+          <w:sz w:val="24"/>
+          <w:szCs w:val="24"/>
+        </w:rPr>
+        <w:t>view</w:t>
       </w:r>
     </w:p>
     <w:p>
@@ -1311,7 +1500,29 @@
           <w:sz w:val="24"/>
           <w:szCs w:val="24"/>
         </w:rPr>
-        <w:t>A Customer must not be able to change the details of the job if they have already approved a Worker to perform the job.</w:t>
+        <w:t>A Customer must be able to review a Worker after the Worker has completed the job.</w:t>
+      </w:r>
+    </w:p>
+    <w:p>
+      <w:pPr>
+        <w:pStyle w:val="ListParagraph"/>
+        <w:numPr>
+          <w:ilvl w:val="3"/>
+          <w:numId w:val="4"/>
+        </w:numPr>
+        <w:rPr>
+          <w:b/>
+          <w:bCs/>
+          <w:sz w:val="24"/>
+          <w:szCs w:val="24"/>
+        </w:rPr>
+      </w:pPr>
+      <w:r>
+        <w:rPr>
+          <w:sz w:val="24"/>
+          <w:szCs w:val="24"/>
+        </w:rPr>
+        <w:t>The Review must have a rating out of 5 stars</w:t>
       </w:r>
     </w:p>
     <w:p>
@@ -1333,7 +1544,90 @@
           <w:sz w:val="24"/>
           <w:szCs w:val="24"/>
         </w:rPr>
-        <w:t>Paying Workers</w:t>
+        <w:t>A Customer can cancel any job up to 24 hours before the start time</w:t>
+      </w:r>
+      <w:r>
+        <w:rPr>
+          <w:sz w:val="24"/>
+          <w:szCs w:val="24"/>
+        </w:rPr>
+        <w:t xml:space="preserve"> of the job.</w:t>
+      </w:r>
+    </w:p>
+    <w:p>
+      <w:pPr>
+        <w:ind w:left="720"/>
+        <w:rPr>
+          <w:b/>
+          <w:bCs/>
+          <w:sz w:val="24"/>
+          <w:szCs w:val="24"/>
+        </w:rPr>
+      </w:pPr>
+    </w:p>
+    <w:p>
+      <w:pPr>
+        <w:pStyle w:val="ListParagraph"/>
+        <w:numPr>
+          <w:ilvl w:val="0"/>
+          <w:numId w:val="4"/>
+        </w:numPr>
+        <w:rPr>
+          <w:b/>
+          <w:bCs/>
+          <w:sz w:val="24"/>
+          <w:szCs w:val="24"/>
+        </w:rPr>
+      </w:pPr>
+      <w:r>
+        <w:rPr>
+          <w:sz w:val="24"/>
+          <w:szCs w:val="24"/>
+        </w:rPr>
+        <w:t>Worker Profile</w:t>
+      </w:r>
+      <w:r>
+        <w:rPr>
+          <w:sz w:val="24"/>
+          <w:szCs w:val="24"/>
+        </w:rPr>
+        <w:t xml:space="preserve"> (all permission</w:t>
+      </w:r>
+      <w:r>
+        <w:rPr>
+          <w:sz w:val="24"/>
+          <w:szCs w:val="24"/>
+        </w:rPr>
+        <w:t>s</w:t>
+      </w:r>
+      <w:r>
+        <w:rPr>
+          <w:sz w:val="24"/>
+          <w:szCs w:val="24"/>
+        </w:rPr>
+        <w:t xml:space="preserve"> premised on authentication)</w:t>
+      </w:r>
+    </w:p>
+    <w:p>
+      <w:pPr>
+        <w:pStyle w:val="ListParagraph"/>
+        <w:numPr>
+          <w:ilvl w:val="1"/>
+          <w:numId w:val="4"/>
+        </w:numPr>
+        <w:rPr>
+          <w:b/>
+          <w:bCs/>
+          <w:sz w:val="24"/>
+          <w:szCs w:val="24"/>
+        </w:rPr>
+      </w:pPr>
+      <w:r>
+        <w:rPr>
+          <w:sz w:val="24"/>
+          <w:szCs w:val="24"/>
+        </w:rPr>
+        <w:t>Account Settings</w:t>
       </w:r>
     </w:p>
     <w:p>
@@ -1348,16 +1642,72 @@
           <w:bCs/>
           <w:sz w:val="24"/>
           <w:szCs w:val="24"/>
-          <w:highlight w:val="yellow"/>
-        </w:rPr>
-      </w:pPr>
-      <w:r>
-        <w:rPr>
-          <w:sz w:val="24"/>
-          <w:szCs w:val="24"/>
-          <w:highlight w:val="yellow"/>
-        </w:rPr>
-        <w:t>A Customer must be permitted to add gratuity to their payment of a Worker.</w:t>
+        </w:rPr>
+      </w:pPr>
+      <w:r>
+        <w:rPr>
+          <w:sz w:val="24"/>
+          <w:szCs w:val="24"/>
+        </w:rPr>
+        <w:t>A Worker must be permitted to blacklist Customers</w:t>
+      </w:r>
+      <w:r>
+        <w:rPr>
+          <w:sz w:val="24"/>
+          <w:szCs w:val="24"/>
+        </w:rPr>
+        <w:t>.</w:t>
+      </w:r>
+    </w:p>
+    <w:p>
+      <w:pPr>
+        <w:pStyle w:val="ListParagraph"/>
+        <w:numPr>
+          <w:ilvl w:val="1"/>
+          <w:numId w:val="4"/>
+        </w:numPr>
+        <w:rPr>
+          <w:b/>
+          <w:bCs/>
+          <w:sz w:val="24"/>
+          <w:szCs w:val="24"/>
+        </w:rPr>
+      </w:pPr>
+      <w:r>
+        <w:rPr>
+          <w:sz w:val="24"/>
+          <w:szCs w:val="24"/>
+        </w:rPr>
+        <w:t>Claim Jobs</w:t>
+      </w:r>
+    </w:p>
+    <w:p>
+      <w:pPr>
+        <w:pStyle w:val="ListParagraph"/>
+        <w:numPr>
+          <w:ilvl w:val="2"/>
+          <w:numId w:val="4"/>
+        </w:numPr>
+        <w:rPr>
+          <w:b/>
+          <w:bCs/>
+          <w:sz w:val="24"/>
+          <w:szCs w:val="24"/>
+        </w:rPr>
+      </w:pPr>
+      <w:r>
+        <w:rPr>
+          <w:sz w:val="24"/>
+          <w:szCs w:val="24"/>
+        </w:rPr>
+        <w:t>A Worker must be able to view available job</w:t>
+      </w:r>
+      <w:r>
+        <w:rPr>
+          <w:sz w:val="24"/>
+          <w:szCs w:val="24"/>
+        </w:rPr>
+        <w:t>s.</w:t>
       </w:r>
     </w:p>
     <w:p>
@@ -1379,28 +1729,137 @@
           <w:sz w:val="24"/>
           <w:szCs w:val="24"/>
         </w:rPr>
-        <w:t xml:space="preserve">Transferred </w:t>
-      </w:r>
-      <w:r>
-        <w:rPr>
-          <w:sz w:val="24"/>
-          <w:szCs w:val="24"/>
-        </w:rPr>
-        <w:t xml:space="preserve">directly to worker </w:t>
-      </w:r>
-      <w:r>
-        <w:rPr>
-          <w:sz w:val="24"/>
-          <w:szCs w:val="24"/>
-        </w:rPr>
-        <w:t xml:space="preserve">at time of </w:t>
-      </w:r>
-      <w:r>
-        <w:rPr>
-          <w:sz w:val="24"/>
-          <w:szCs w:val="24"/>
-        </w:rPr>
-        <w:t>approval.</w:t>
+        <w:t>A Worker must be able to filter jobs based on zip code.</w:t>
+      </w:r>
+    </w:p>
+    <w:p>
+      <w:pPr>
+        <w:pStyle w:val="ListParagraph"/>
+        <w:numPr>
+          <w:ilvl w:val="2"/>
+          <w:numId w:val="4"/>
+        </w:numPr>
+        <w:rPr>
+          <w:b/>
+          <w:bCs/>
+          <w:sz w:val="24"/>
+          <w:szCs w:val="24"/>
+        </w:rPr>
+      </w:pPr>
+      <w:r>
+        <w:rPr>
+          <w:sz w:val="24"/>
+          <w:szCs w:val="24"/>
+        </w:rPr>
+        <w:t xml:space="preserve">A Worker must be able to </w:t>
+      </w:r>
+      <w:r>
+        <w:rPr>
+          <w:sz w:val="24"/>
+          <w:szCs w:val="24"/>
+        </w:rPr>
+        <w:t>bid on</w:t>
+      </w:r>
+      <w:r>
+        <w:rPr>
+          <w:sz w:val="24"/>
+          <w:szCs w:val="24"/>
+        </w:rPr>
+        <w:t xml:space="preserve"> jobs</w:t>
+      </w:r>
+      <w:r>
+        <w:rPr>
+          <w:sz w:val="24"/>
+          <w:szCs w:val="24"/>
+        </w:rPr>
+        <w:t xml:space="preserve"> they would like to work.</w:t>
+      </w:r>
+    </w:p>
+    <w:p>
+      <w:pPr>
+        <w:pStyle w:val="ListParagraph"/>
+        <w:numPr>
+          <w:ilvl w:val="3"/>
+          <w:numId w:val="4"/>
+        </w:numPr>
+        <w:rPr>
+          <w:b/>
+          <w:bCs/>
+          <w:sz w:val="24"/>
+          <w:szCs w:val="24"/>
+        </w:rPr>
+      </w:pPr>
+      <w:r>
+        <w:rPr>
+          <w:sz w:val="24"/>
+          <w:szCs w:val="24"/>
+        </w:rPr>
+        <w:t xml:space="preserve">When </w:t>
+      </w:r>
+      <w:r>
+        <w:rPr>
+          <w:sz w:val="24"/>
+          <w:szCs w:val="24"/>
+        </w:rPr>
+        <w:t>bidding on</w:t>
+      </w:r>
+      <w:r>
+        <w:rPr>
+          <w:sz w:val="24"/>
+          <w:szCs w:val="24"/>
+        </w:rPr>
+        <w:t xml:space="preserve"> a job, a Worker must define a time </w:t>
+      </w:r>
+      <w:r>
+        <w:rPr>
+          <w:sz w:val="24"/>
+          <w:szCs w:val="24"/>
+        </w:rPr>
+        <w:t>they will begin the job.</w:t>
+      </w:r>
+    </w:p>
+    <w:p>
+      <w:pPr>
+        <w:pStyle w:val="ListParagraph"/>
+        <w:numPr>
+          <w:ilvl w:val="3"/>
+          <w:numId w:val="4"/>
+        </w:numPr>
+        <w:rPr>
+          <w:b/>
+          <w:bCs/>
+          <w:sz w:val="24"/>
+          <w:szCs w:val="24"/>
+        </w:rPr>
+      </w:pPr>
+      <w:r>
+        <w:rPr>
+          <w:sz w:val="24"/>
+          <w:szCs w:val="24"/>
+        </w:rPr>
+        <w:t>The time the Worker will begin the job must allow the Worker to complete the job in the expected time before the end of the Customer’s defined window.</w:t>
+      </w:r>
+    </w:p>
+    <w:p>
+      <w:pPr>
+        <w:pStyle w:val="ListParagraph"/>
+        <w:numPr>
+          <w:ilvl w:val="3"/>
+          <w:numId w:val="4"/>
+        </w:numPr>
+        <w:rPr>
+          <w:b/>
+          <w:bCs/>
+          <w:sz w:val="24"/>
+          <w:szCs w:val="24"/>
+        </w:rPr>
+      </w:pPr>
+      <w:r>
+        <w:rPr>
+          <w:sz w:val="24"/>
+          <w:szCs w:val="24"/>
+        </w:rPr>
+        <w:t>When bidding on a job, a Worker must also define the wage that they will accept. This can be different than the proposed wage by the Customer.</w:t>
       </w:r>
     </w:p>
     <w:p>
@@ -1422,7 +1881,7 @@
           <w:sz w:val="24"/>
           <w:szCs w:val="24"/>
         </w:rPr>
-        <w:t>Filing Complaints</w:t>
+        <w:t>Complete Jobs</w:t>
       </w:r>
     </w:p>
     <w:p>
@@ -1444,7 +1903,51 @@
           <w:sz w:val="24"/>
           <w:szCs w:val="24"/>
         </w:rPr>
-        <w:t>A Customer must be permitted to file a complaint/request for reimbursement with the site Owner.</w:t>
+        <w:lastRenderedPageBreak/>
+        <w:t xml:space="preserve">A Worker must be able to mark </w:t>
+      </w:r>
+      <w:r>
+        <w:rPr>
+          <w:sz w:val="24"/>
+          <w:szCs w:val="24"/>
+        </w:rPr>
+        <w:t>accepted</w:t>
+      </w:r>
+      <w:r>
+        <w:rPr>
+          <w:sz w:val="24"/>
+          <w:szCs w:val="24"/>
+        </w:rPr>
+        <w:t xml:space="preserve"> jobs as complete.</w:t>
+      </w:r>
+    </w:p>
+    <w:p>
+      <w:pPr>
+        <w:pStyle w:val="ListParagraph"/>
+        <w:numPr>
+          <w:ilvl w:val="2"/>
+          <w:numId w:val="4"/>
+        </w:numPr>
+        <w:rPr>
+          <w:b/>
+          <w:bCs/>
+          <w:sz w:val="24"/>
+          <w:szCs w:val="24"/>
+        </w:rPr>
+      </w:pPr>
+      <w:r>
+        <w:rPr>
+          <w:sz w:val="24"/>
+          <w:szCs w:val="24"/>
+        </w:rPr>
+        <w:t>A Worker must be</w:t>
+      </w:r>
+      <w:r>
+        <w:rPr>
+          <w:sz w:val="24"/>
+          <w:szCs w:val="24"/>
+        </w:rPr>
+        <w:t xml:space="preserve"> permitted to fill out a survey regarding details about the job.</w:t>
       </w:r>
     </w:p>
     <w:p>
@@ -1459,16 +1962,58 @@
           <w:bCs/>
           <w:sz w:val="24"/>
           <w:szCs w:val="24"/>
-          <w:highlight w:val="yellow"/>
-        </w:rPr>
-      </w:pPr>
-      <w:r>
-        <w:rPr>
-          <w:sz w:val="24"/>
-          <w:szCs w:val="24"/>
-          <w:highlight w:val="yellow"/>
-        </w:rPr>
-        <w:t>A Customer must be permitted to upload an image along with their reimbursement request.</w:t>
+        </w:rPr>
+      </w:pPr>
+      <w:r>
+        <w:rPr>
+          <w:sz w:val="24"/>
+          <w:szCs w:val="24"/>
+        </w:rPr>
+        <w:t>The survey must include the degree of complexity of the job (relative to expectation)</w:t>
+      </w:r>
+    </w:p>
+    <w:p>
+      <w:pPr>
+        <w:pStyle w:val="ListParagraph"/>
+        <w:numPr>
+          <w:ilvl w:val="3"/>
+          <w:numId w:val="4"/>
+        </w:numPr>
+        <w:rPr>
+          <w:b/>
+          <w:bCs/>
+          <w:sz w:val="24"/>
+          <w:szCs w:val="24"/>
+        </w:rPr>
+      </w:pPr>
+      <w:r>
+        <w:rPr>
+          <w:sz w:val="24"/>
+          <w:szCs w:val="24"/>
+        </w:rPr>
+        <w:t>The survey must also include the duration of the job (relative to the expected duration).</w:t>
+      </w:r>
+    </w:p>
+    <w:p>
+      <w:pPr>
+        <w:pStyle w:val="ListParagraph"/>
+        <w:numPr>
+          <w:ilvl w:val="1"/>
+          <w:numId w:val="4"/>
+        </w:numPr>
+        <w:rPr>
+          <w:b/>
+          <w:bCs/>
+          <w:sz w:val="24"/>
+          <w:szCs w:val="24"/>
+        </w:rPr>
+      </w:pPr>
+      <w:r>
+        <w:rPr>
+          <w:sz w:val="24"/>
+          <w:szCs w:val="24"/>
+        </w:rPr>
+        <w:t>Cancelling Jobs</w:t>
       </w:r>
     </w:p>
     <w:p>
@@ -1490,7 +2035,132 @@
           <w:sz w:val="24"/>
           <w:szCs w:val="24"/>
         </w:rPr>
-        <w:t>A Customer must be notified if/when they are reimbursed.</w:t>
+        <w:t>A Worker must be permitted to cancel jobs up to 48 hours before the job is scheduled to begin.</w:t>
+      </w:r>
+    </w:p>
+    <w:p>
+      <w:pPr>
+        <w:pStyle w:val="ListParagraph"/>
+        <w:numPr>
+          <w:ilvl w:val="3"/>
+          <w:numId w:val="4"/>
+        </w:numPr>
+        <w:rPr>
+          <w:b/>
+          <w:bCs/>
+          <w:sz w:val="24"/>
+          <w:szCs w:val="24"/>
+        </w:rPr>
+      </w:pPr>
+      <w:r>
+        <w:rPr>
+          <w:sz w:val="24"/>
+          <w:szCs w:val="24"/>
+        </w:rPr>
+        <w:t xml:space="preserve">If </w:t>
+      </w:r>
+      <w:r>
+        <w:rPr>
+          <w:sz w:val="24"/>
+          <w:szCs w:val="24"/>
+        </w:rPr>
+        <w:t>a job is cancelled by a Worker, the job must be reposted with the original details the Customer provided.</w:t>
+      </w:r>
+    </w:p>
+    <w:p>
+      <w:pPr>
+        <w:pStyle w:val="ListParagraph"/>
+        <w:numPr>
+          <w:ilvl w:val="2"/>
+          <w:numId w:val="4"/>
+        </w:numPr>
+        <w:rPr>
+          <w:b/>
+          <w:bCs/>
+          <w:sz w:val="24"/>
+          <w:szCs w:val="24"/>
+        </w:rPr>
+      </w:pPr>
+      <w:r>
+        <w:rPr>
+          <w:sz w:val="24"/>
+          <w:szCs w:val="24"/>
+        </w:rPr>
+        <w:t xml:space="preserve">A Worker must not be permitted to cancel jobs </w:t>
+      </w:r>
+      <w:r>
+        <w:rPr>
+          <w:sz w:val="24"/>
+          <w:szCs w:val="24"/>
+        </w:rPr>
+        <w:t xml:space="preserve">once there are fewer than </w:t>
+      </w:r>
+      <w:r>
+        <w:rPr>
+          <w:sz w:val="24"/>
+          <w:szCs w:val="24"/>
+        </w:rPr>
+        <w:t>24</w:t>
+      </w:r>
+      <w:r>
+        <w:rPr>
+          <w:sz w:val="24"/>
+          <w:szCs w:val="24"/>
+        </w:rPr>
+        <w:t xml:space="preserve"> hours until start.</w:t>
+      </w:r>
+    </w:p>
+    <w:p>
+      <w:pPr>
+        <w:rPr>
+          <w:b/>
+          <w:bCs/>
+          <w:sz w:val="24"/>
+          <w:szCs w:val="24"/>
+        </w:rPr>
+      </w:pPr>
+    </w:p>
+    <w:p>
+      <w:pPr>
+        <w:pStyle w:val="ListParagraph"/>
+        <w:numPr>
+          <w:ilvl w:val="0"/>
+          <w:numId w:val="4"/>
+        </w:numPr>
+        <w:rPr>
+          <w:b/>
+          <w:bCs/>
+          <w:sz w:val="24"/>
+          <w:szCs w:val="24"/>
+        </w:rPr>
+      </w:pPr>
+      <w:r>
+        <w:rPr>
+          <w:sz w:val="24"/>
+          <w:szCs w:val="24"/>
+        </w:rPr>
+        <w:t>Owner Profile</w:t>
+      </w:r>
+      <w:r>
+        <w:rPr>
+          <w:sz w:val="24"/>
+          <w:szCs w:val="24"/>
+        </w:rPr>
+        <w:t xml:space="preserve"> (all permission</w:t>
+      </w:r>
+      <w:r>
+        <w:rPr>
+          <w:sz w:val="24"/>
+          <w:szCs w:val="24"/>
+        </w:rPr>
+        <w:t>s</w:t>
+      </w:r>
+      <w:r>
+        <w:rPr>
+          <w:sz w:val="24"/>
+          <w:szCs w:val="24"/>
+        </w:rPr>
+        <w:t xml:space="preserve"> premised on authentication)</w:t>
       </w:r>
     </w:p>
     <w:p>
@@ -1512,21 +2182,14 @@
           <w:sz w:val="24"/>
           <w:szCs w:val="24"/>
         </w:rPr>
-        <w:t>Leaving R</w:t>
-      </w:r>
-      <w:r>
-        <w:rPr>
-          <w:sz w:val="24"/>
-          <w:szCs w:val="24"/>
-        </w:rPr>
-        <w:t>e</w:t>
-      </w:r>
-      <w:r>
-        <w:rPr>
-          <w:sz w:val="24"/>
-          <w:szCs w:val="24"/>
-        </w:rPr>
-        <w:t>view</w:t>
+        <w:t>Site</w:t>
+      </w:r>
+      <w:r>
+        <w:rPr>
+          <w:sz w:val="24"/>
+          <w:szCs w:val="24"/>
+        </w:rPr>
+        <w:t xml:space="preserve"> Settings</w:t>
       </w:r>
     </w:p>
     <w:p>
@@ -1548,767 +2211,12 @@
           <w:sz w:val="24"/>
           <w:szCs w:val="24"/>
         </w:rPr>
-        <w:t>A Customer must be able to review a Worker after the Worker has completed the job.</w:t>
-      </w:r>
-    </w:p>
-    <w:p>
-      <w:pPr>
-        <w:pStyle w:val="ListParagraph"/>
-        <w:numPr>
-          <w:ilvl w:val="3"/>
-          <w:numId w:val="4"/>
-        </w:numPr>
-        <w:rPr>
-          <w:b/>
-          <w:bCs/>
-          <w:sz w:val="24"/>
-          <w:szCs w:val="24"/>
-        </w:rPr>
-      </w:pPr>
-      <w:r>
-        <w:rPr>
-          <w:sz w:val="24"/>
-          <w:szCs w:val="24"/>
-        </w:rPr>
-        <w:t>The Review must have a rating out of 5 stars</w:t>
-      </w:r>
-    </w:p>
-    <w:p>
-      <w:pPr>
-        <w:pStyle w:val="ListParagraph"/>
-        <w:numPr>
-          <w:ilvl w:val="1"/>
-          <w:numId w:val="4"/>
-        </w:numPr>
-        <w:rPr>
-          <w:b/>
-          <w:bCs/>
-          <w:sz w:val="24"/>
-          <w:szCs w:val="24"/>
-        </w:rPr>
-      </w:pPr>
-      <w:r>
-        <w:rPr>
-          <w:sz w:val="24"/>
-          <w:szCs w:val="24"/>
-        </w:rPr>
-        <w:t>A Customer can cancel any job up to 24 hours before the start time</w:t>
-      </w:r>
-      <w:r>
-        <w:rPr>
-          <w:sz w:val="24"/>
-          <w:szCs w:val="24"/>
-        </w:rPr>
-        <w:t xml:space="preserve"> of the job.</w:t>
-      </w:r>
-    </w:p>
-    <w:p>
-      <w:pPr>
-        <w:pStyle w:val="ListParagraph"/>
-        <w:numPr>
-          <w:ilvl w:val="2"/>
-          <w:numId w:val="4"/>
-        </w:numPr>
-        <w:rPr>
-          <w:b/>
-          <w:bCs/>
-          <w:sz w:val="24"/>
-          <w:szCs w:val="24"/>
-        </w:rPr>
-      </w:pPr>
-      <w:r>
-        <w:rPr>
-          <w:sz w:val="24"/>
-          <w:szCs w:val="24"/>
-        </w:rPr>
-        <w:t>Payment is transferred from the owner back to the Customer at this time.</w:t>
-      </w:r>
-    </w:p>
-    <w:p>
-      <w:pPr>
-        <w:ind w:left="720"/>
-        <w:rPr>
-          <w:b/>
-          <w:bCs/>
-          <w:sz w:val="24"/>
-          <w:szCs w:val="24"/>
-        </w:rPr>
-      </w:pPr>
-    </w:p>
-    <w:p>
-      <w:pPr>
-        <w:pStyle w:val="ListParagraph"/>
-        <w:numPr>
-          <w:ilvl w:val="0"/>
-          <w:numId w:val="4"/>
-        </w:numPr>
-        <w:rPr>
-          <w:b/>
-          <w:bCs/>
-          <w:sz w:val="24"/>
-          <w:szCs w:val="24"/>
-        </w:rPr>
-      </w:pPr>
-      <w:r>
-        <w:rPr>
-          <w:sz w:val="24"/>
-          <w:szCs w:val="24"/>
-        </w:rPr>
-        <w:t>Worker Profile</w:t>
-      </w:r>
-      <w:r>
-        <w:rPr>
-          <w:sz w:val="24"/>
-          <w:szCs w:val="24"/>
-        </w:rPr>
-        <w:t xml:space="preserve"> (all permission</w:t>
-      </w:r>
-      <w:r>
-        <w:rPr>
-          <w:sz w:val="24"/>
-          <w:szCs w:val="24"/>
-        </w:rPr>
-        <w:t>s</w:t>
-      </w:r>
-      <w:r>
-        <w:rPr>
-          <w:sz w:val="24"/>
-          <w:szCs w:val="24"/>
-        </w:rPr>
-        <w:t xml:space="preserve"> premised on authentication)</w:t>
-      </w:r>
-    </w:p>
-    <w:p>
-      <w:pPr>
-        <w:pStyle w:val="ListParagraph"/>
-        <w:numPr>
-          <w:ilvl w:val="1"/>
-          <w:numId w:val="4"/>
-        </w:numPr>
-        <w:rPr>
-          <w:b/>
-          <w:bCs/>
-          <w:sz w:val="24"/>
-          <w:szCs w:val="24"/>
-        </w:rPr>
-      </w:pPr>
-      <w:r>
-        <w:rPr>
-          <w:sz w:val="24"/>
-          <w:szCs w:val="24"/>
-        </w:rPr>
-        <w:t>Account Settings</w:t>
-      </w:r>
-    </w:p>
-    <w:p>
-      <w:pPr>
-        <w:pStyle w:val="ListParagraph"/>
-        <w:numPr>
-          <w:ilvl w:val="2"/>
-          <w:numId w:val="4"/>
-        </w:numPr>
-        <w:rPr>
-          <w:b/>
-          <w:bCs/>
-          <w:sz w:val="24"/>
-          <w:szCs w:val="24"/>
-        </w:rPr>
-      </w:pPr>
-      <w:r>
-        <w:rPr>
-          <w:sz w:val="24"/>
-          <w:szCs w:val="24"/>
-        </w:rPr>
-        <w:t>A Worker must be permitted to blacklist Customers</w:t>
-      </w:r>
-      <w:r>
-        <w:rPr>
-          <w:sz w:val="24"/>
-          <w:szCs w:val="24"/>
-        </w:rPr>
-        <w:t>.</w:t>
-      </w:r>
-    </w:p>
-    <w:p>
-      <w:pPr>
-        <w:pStyle w:val="ListParagraph"/>
-        <w:numPr>
-          <w:ilvl w:val="1"/>
-          <w:numId w:val="4"/>
-        </w:numPr>
-        <w:rPr>
-          <w:b/>
-          <w:bCs/>
-          <w:sz w:val="24"/>
-          <w:szCs w:val="24"/>
-        </w:rPr>
-      </w:pPr>
-      <w:r>
-        <w:rPr>
-          <w:sz w:val="24"/>
-          <w:szCs w:val="24"/>
-        </w:rPr>
-        <w:t>Claim Jobs</w:t>
-      </w:r>
-    </w:p>
-    <w:p>
-      <w:pPr>
-        <w:pStyle w:val="ListParagraph"/>
-        <w:numPr>
-          <w:ilvl w:val="2"/>
-          <w:numId w:val="4"/>
-        </w:numPr>
-        <w:rPr>
-          <w:b/>
-          <w:bCs/>
-          <w:sz w:val="24"/>
-          <w:szCs w:val="24"/>
-        </w:rPr>
-      </w:pPr>
-      <w:r>
-        <w:rPr>
-          <w:sz w:val="24"/>
-          <w:szCs w:val="24"/>
-        </w:rPr>
-        <w:t>A Worker must be able to view available job</w:t>
-      </w:r>
-      <w:r>
-        <w:rPr>
-          <w:sz w:val="24"/>
-          <w:szCs w:val="24"/>
-        </w:rPr>
-        <w:t>s.</w:t>
-      </w:r>
-    </w:p>
-    <w:p>
-      <w:pPr>
-        <w:pStyle w:val="ListParagraph"/>
-        <w:numPr>
-          <w:ilvl w:val="3"/>
-          <w:numId w:val="4"/>
-        </w:numPr>
-        <w:rPr>
-          <w:b/>
-          <w:bCs/>
-          <w:sz w:val="24"/>
-          <w:szCs w:val="24"/>
-          <w:highlight w:val="yellow"/>
-        </w:rPr>
-      </w:pPr>
-      <w:r>
-        <w:rPr>
-          <w:sz w:val="24"/>
-          <w:szCs w:val="24"/>
-          <w:highlight w:val="yellow"/>
-        </w:rPr>
-        <w:t>A Worker must be able to filter jobs based on zip code.</w:t>
-      </w:r>
-    </w:p>
-    <w:p>
-      <w:pPr>
-        <w:pStyle w:val="ListParagraph"/>
-        <w:numPr>
-          <w:ilvl w:val="2"/>
-          <w:numId w:val="4"/>
-        </w:numPr>
-        <w:rPr>
-          <w:b/>
-          <w:bCs/>
-          <w:sz w:val="24"/>
-          <w:szCs w:val="24"/>
-        </w:rPr>
-      </w:pPr>
-      <w:r>
-        <w:rPr>
-          <w:sz w:val="24"/>
-          <w:szCs w:val="24"/>
-        </w:rPr>
-        <w:t xml:space="preserve">A Worker must be able to </w:t>
-      </w:r>
-      <w:r>
-        <w:rPr>
-          <w:sz w:val="24"/>
-          <w:szCs w:val="24"/>
-        </w:rPr>
-        <w:t>bid on</w:t>
-      </w:r>
-      <w:r>
-        <w:rPr>
-          <w:sz w:val="24"/>
-          <w:szCs w:val="24"/>
-        </w:rPr>
-        <w:t xml:space="preserve"> jobs</w:t>
-      </w:r>
-      <w:r>
-        <w:rPr>
-          <w:sz w:val="24"/>
-          <w:szCs w:val="24"/>
-        </w:rPr>
-        <w:t xml:space="preserve"> they would like to work.</w:t>
-      </w:r>
-    </w:p>
-    <w:p>
-      <w:pPr>
-        <w:pStyle w:val="ListParagraph"/>
-        <w:numPr>
-          <w:ilvl w:val="3"/>
-          <w:numId w:val="4"/>
-        </w:numPr>
-        <w:rPr>
-          <w:b/>
-          <w:bCs/>
-          <w:sz w:val="24"/>
-          <w:szCs w:val="24"/>
-          <w:highlight w:val="yellow"/>
-        </w:rPr>
-      </w:pPr>
-      <w:r>
-        <w:rPr>
-          <w:sz w:val="24"/>
-          <w:szCs w:val="24"/>
-          <w:highlight w:val="yellow"/>
-        </w:rPr>
-        <w:t xml:space="preserve">When </w:t>
-      </w:r>
-      <w:r>
-        <w:rPr>
-          <w:sz w:val="24"/>
-          <w:szCs w:val="24"/>
-          <w:highlight w:val="yellow"/>
-        </w:rPr>
-        <w:t>bidding on</w:t>
-      </w:r>
-      <w:r>
-        <w:rPr>
-          <w:sz w:val="24"/>
-          <w:szCs w:val="24"/>
-          <w:highlight w:val="yellow"/>
-        </w:rPr>
-        <w:t xml:space="preserve"> a job, a Worker must define a time </w:t>
-      </w:r>
-      <w:r>
-        <w:rPr>
-          <w:sz w:val="24"/>
-          <w:szCs w:val="24"/>
-          <w:highlight w:val="yellow"/>
-        </w:rPr>
-        <w:t>they will begin the job.</w:t>
-      </w:r>
-    </w:p>
-    <w:p>
-      <w:pPr>
-        <w:pStyle w:val="ListParagraph"/>
-        <w:numPr>
-          <w:ilvl w:val="3"/>
-          <w:numId w:val="4"/>
-        </w:numPr>
-        <w:rPr>
-          <w:b/>
-          <w:bCs/>
-          <w:sz w:val="24"/>
-          <w:szCs w:val="24"/>
-        </w:rPr>
-      </w:pPr>
-      <w:r>
-        <w:rPr>
-          <w:sz w:val="24"/>
-          <w:szCs w:val="24"/>
-        </w:rPr>
-        <w:t>The time the Worker will begin the job must allow the Worker to complete the job in the expected time before the end of the Customer’s defined window.</w:t>
-      </w:r>
-    </w:p>
-    <w:p>
-      <w:pPr>
-        <w:pStyle w:val="ListParagraph"/>
-        <w:numPr>
-          <w:ilvl w:val="3"/>
-          <w:numId w:val="4"/>
-        </w:numPr>
-        <w:rPr>
-          <w:b/>
-          <w:bCs/>
-          <w:sz w:val="24"/>
-          <w:szCs w:val="24"/>
-        </w:rPr>
-      </w:pPr>
-      <w:r>
-        <w:rPr>
-          <w:sz w:val="24"/>
-          <w:szCs w:val="24"/>
-        </w:rPr>
-        <w:lastRenderedPageBreak/>
-        <w:t>When bidding on a job, a Worker must also define the wage that they will accept. This can be different than the proposed wage by the Customer.</w:t>
-      </w:r>
-    </w:p>
-    <w:p>
-      <w:pPr>
-        <w:pStyle w:val="ListParagraph"/>
-        <w:numPr>
-          <w:ilvl w:val="1"/>
-          <w:numId w:val="4"/>
-        </w:numPr>
-        <w:rPr>
-          <w:b/>
-          <w:bCs/>
-          <w:sz w:val="24"/>
-          <w:szCs w:val="24"/>
-        </w:rPr>
-      </w:pPr>
-      <w:r>
-        <w:rPr>
-          <w:sz w:val="24"/>
-          <w:szCs w:val="24"/>
-        </w:rPr>
-        <w:t>Complete Jobs</w:t>
-      </w:r>
-    </w:p>
-    <w:p>
-      <w:pPr>
-        <w:pStyle w:val="ListParagraph"/>
-        <w:numPr>
-          <w:ilvl w:val="2"/>
-          <w:numId w:val="4"/>
-        </w:numPr>
-        <w:rPr>
-          <w:b/>
-          <w:bCs/>
-          <w:sz w:val="24"/>
-          <w:szCs w:val="24"/>
-        </w:rPr>
-      </w:pPr>
-      <w:r>
-        <w:rPr>
-          <w:sz w:val="24"/>
-          <w:szCs w:val="24"/>
-        </w:rPr>
-        <w:t xml:space="preserve">A Worker must be able to mark </w:t>
-      </w:r>
-      <w:r>
-        <w:rPr>
-          <w:sz w:val="24"/>
-          <w:szCs w:val="24"/>
-        </w:rPr>
-        <w:t>accepted</w:t>
-      </w:r>
-      <w:r>
-        <w:rPr>
-          <w:sz w:val="24"/>
-          <w:szCs w:val="24"/>
-        </w:rPr>
-        <w:t xml:space="preserve"> jobs as complete.</w:t>
-      </w:r>
-    </w:p>
-    <w:p>
-      <w:pPr>
-        <w:pStyle w:val="ListParagraph"/>
-        <w:numPr>
-          <w:ilvl w:val="2"/>
-          <w:numId w:val="4"/>
-        </w:numPr>
-        <w:rPr>
-          <w:b/>
-          <w:bCs/>
-          <w:sz w:val="24"/>
-          <w:szCs w:val="24"/>
-          <w:highlight w:val="yellow"/>
-        </w:rPr>
-      </w:pPr>
-      <w:r>
-        <w:rPr>
-          <w:sz w:val="24"/>
-          <w:szCs w:val="24"/>
-          <w:highlight w:val="yellow"/>
-        </w:rPr>
-        <w:t>A Worker must be</w:t>
-      </w:r>
-      <w:r>
-        <w:rPr>
-          <w:sz w:val="24"/>
-          <w:szCs w:val="24"/>
-          <w:highlight w:val="yellow"/>
-        </w:rPr>
-        <w:t xml:space="preserve"> permitted to fill out a survey regarding details about the job.</w:t>
-      </w:r>
-    </w:p>
-    <w:p>
-      <w:pPr>
-        <w:pStyle w:val="ListParagraph"/>
-        <w:numPr>
-          <w:ilvl w:val="3"/>
-          <w:numId w:val="4"/>
-        </w:numPr>
-        <w:rPr>
-          <w:b/>
-          <w:bCs/>
-          <w:sz w:val="24"/>
-          <w:szCs w:val="24"/>
-          <w:highlight w:val="yellow"/>
-        </w:rPr>
-      </w:pPr>
-      <w:r>
-        <w:rPr>
-          <w:sz w:val="24"/>
-          <w:szCs w:val="24"/>
-          <w:highlight w:val="yellow"/>
-        </w:rPr>
-        <w:t>The survey must include the degree of complexity of the job (relative to expectation)</w:t>
-      </w:r>
-    </w:p>
-    <w:p>
-      <w:pPr>
-        <w:pStyle w:val="ListParagraph"/>
-        <w:numPr>
-          <w:ilvl w:val="3"/>
-          <w:numId w:val="4"/>
-        </w:numPr>
-        <w:rPr>
-          <w:b/>
-          <w:bCs/>
-          <w:sz w:val="24"/>
-          <w:szCs w:val="24"/>
-          <w:highlight w:val="yellow"/>
-        </w:rPr>
-      </w:pPr>
-      <w:r>
-        <w:rPr>
-          <w:sz w:val="24"/>
-          <w:szCs w:val="24"/>
-          <w:highlight w:val="yellow"/>
-        </w:rPr>
-        <w:t>The survey must also include the duration of the job (relative to the expected duration).</w:t>
-      </w:r>
-    </w:p>
-    <w:p>
-      <w:pPr>
-        <w:pStyle w:val="ListParagraph"/>
-        <w:numPr>
-          <w:ilvl w:val="1"/>
-          <w:numId w:val="4"/>
-        </w:numPr>
-        <w:rPr>
-          <w:b/>
-          <w:bCs/>
-          <w:sz w:val="24"/>
-          <w:szCs w:val="24"/>
-        </w:rPr>
-      </w:pPr>
-      <w:r>
-        <w:rPr>
-          <w:sz w:val="24"/>
-          <w:szCs w:val="24"/>
-        </w:rPr>
-        <w:t>Cancelling Jobs</w:t>
-      </w:r>
-    </w:p>
-    <w:p>
-      <w:pPr>
-        <w:pStyle w:val="ListParagraph"/>
-        <w:numPr>
-          <w:ilvl w:val="2"/>
-          <w:numId w:val="4"/>
-        </w:numPr>
-        <w:rPr>
-          <w:b/>
-          <w:bCs/>
-          <w:sz w:val="24"/>
-          <w:szCs w:val="24"/>
-          <w:highlight w:val="yellow"/>
-        </w:rPr>
-      </w:pPr>
-      <w:r>
-        <w:rPr>
-          <w:sz w:val="24"/>
-          <w:szCs w:val="24"/>
-          <w:highlight w:val="yellow"/>
-        </w:rPr>
-        <w:t>A Worker must be permitted to cancel jobs up to 48 hours before the job is scheduled to begin.</w:t>
-      </w:r>
-    </w:p>
-    <w:p>
-      <w:pPr>
-        <w:pStyle w:val="ListParagraph"/>
-        <w:numPr>
-          <w:ilvl w:val="3"/>
-          <w:numId w:val="4"/>
-        </w:numPr>
-        <w:rPr>
-          <w:b/>
-          <w:bCs/>
-          <w:sz w:val="24"/>
-          <w:szCs w:val="24"/>
-          <w:highlight w:val="yellow"/>
-        </w:rPr>
-      </w:pPr>
-      <w:r>
-        <w:rPr>
-          <w:sz w:val="24"/>
-          <w:szCs w:val="24"/>
-          <w:highlight w:val="yellow"/>
-        </w:rPr>
-        <w:t xml:space="preserve">If </w:t>
-      </w:r>
-      <w:r>
-        <w:rPr>
-          <w:sz w:val="24"/>
-          <w:szCs w:val="24"/>
-          <w:highlight w:val="yellow"/>
-        </w:rPr>
-        <w:t>a job is cancelled by a Worker, the job must be reposted with the original details the Customer provided.</w:t>
-      </w:r>
-    </w:p>
-    <w:p>
-      <w:pPr>
-        <w:pStyle w:val="ListParagraph"/>
-        <w:numPr>
-          <w:ilvl w:val="2"/>
-          <w:numId w:val="4"/>
-        </w:numPr>
-        <w:rPr>
-          <w:b/>
-          <w:bCs/>
-          <w:sz w:val="24"/>
-          <w:szCs w:val="24"/>
-        </w:rPr>
-      </w:pPr>
-      <w:r>
-        <w:rPr>
-          <w:sz w:val="24"/>
-          <w:szCs w:val="24"/>
-        </w:rPr>
-        <w:t xml:space="preserve">A Worker must not be permitted to cancel jobs </w:t>
-      </w:r>
-      <w:r>
-        <w:rPr>
-          <w:sz w:val="24"/>
-          <w:szCs w:val="24"/>
-        </w:rPr>
-        <w:t xml:space="preserve">once there are fewer than </w:t>
-      </w:r>
-      <w:r>
-        <w:rPr>
-          <w:sz w:val="24"/>
-          <w:szCs w:val="24"/>
-        </w:rPr>
-        <w:t>24</w:t>
-      </w:r>
-      <w:r>
-        <w:rPr>
-          <w:sz w:val="24"/>
-          <w:szCs w:val="24"/>
-        </w:rPr>
-        <w:t xml:space="preserve"> hours until start.</w:t>
-      </w:r>
-    </w:p>
-    <w:p>
-      <w:pPr>
-        <w:rPr>
-          <w:b/>
-          <w:bCs/>
-          <w:sz w:val="24"/>
-          <w:szCs w:val="24"/>
-        </w:rPr>
-      </w:pPr>
-    </w:p>
-    <w:p>
-      <w:pPr>
-        <w:pStyle w:val="ListParagraph"/>
-        <w:numPr>
-          <w:ilvl w:val="0"/>
-          <w:numId w:val="4"/>
-        </w:numPr>
-        <w:rPr>
-          <w:b/>
-          <w:bCs/>
-          <w:sz w:val="24"/>
-          <w:szCs w:val="24"/>
-        </w:rPr>
-      </w:pPr>
-      <w:r>
-        <w:rPr>
-          <w:sz w:val="24"/>
-          <w:szCs w:val="24"/>
-        </w:rPr>
-        <w:t>Owner Profile</w:t>
-      </w:r>
-      <w:r>
-        <w:rPr>
-          <w:sz w:val="24"/>
-          <w:szCs w:val="24"/>
-        </w:rPr>
-        <w:t xml:space="preserve"> (all permission</w:t>
-      </w:r>
-      <w:r>
-        <w:rPr>
-          <w:sz w:val="24"/>
-          <w:szCs w:val="24"/>
-        </w:rPr>
-        <w:t>s</w:t>
-      </w:r>
-      <w:r>
-        <w:rPr>
-          <w:sz w:val="24"/>
-          <w:szCs w:val="24"/>
-        </w:rPr>
-        <w:t xml:space="preserve"> premised on authentication)</w:t>
-      </w:r>
-    </w:p>
-    <w:p>
-      <w:pPr>
-        <w:pStyle w:val="ListParagraph"/>
-        <w:numPr>
-          <w:ilvl w:val="1"/>
-          <w:numId w:val="4"/>
-        </w:numPr>
-        <w:rPr>
-          <w:b/>
-          <w:bCs/>
-          <w:sz w:val="24"/>
-          <w:szCs w:val="24"/>
-        </w:rPr>
-      </w:pPr>
-      <w:r>
-        <w:rPr>
-          <w:sz w:val="24"/>
-          <w:szCs w:val="24"/>
-        </w:rPr>
-        <w:t>Site</w:t>
-      </w:r>
-      <w:r>
-        <w:rPr>
-          <w:sz w:val="24"/>
-          <w:szCs w:val="24"/>
-        </w:rPr>
-        <w:t xml:space="preserve"> Settings</w:t>
-      </w:r>
-    </w:p>
-    <w:p>
-      <w:pPr>
-        <w:pStyle w:val="ListParagraph"/>
-        <w:numPr>
-          <w:ilvl w:val="2"/>
-          <w:numId w:val="4"/>
-        </w:numPr>
-        <w:rPr>
-          <w:b/>
-          <w:bCs/>
-          <w:sz w:val="24"/>
-          <w:szCs w:val="24"/>
-          <w:highlight w:val="yellow"/>
-        </w:rPr>
-      </w:pPr>
-      <w:r>
-        <w:rPr>
-          <w:sz w:val="24"/>
-          <w:szCs w:val="24"/>
-          <w:highlight w:val="yellow"/>
-        </w:rPr>
         <w:t>An Owner must be permitted to change the commission they receive from each job</w:t>
       </w:r>
       <w:r>
         <w:rPr>
           <w:sz w:val="24"/>
           <w:szCs w:val="24"/>
-          <w:highlight w:val="yellow"/>
         </w:rPr>
         <w:t xml:space="preserve"> (system default is 10%)</w:t>
       </w:r>
@@ -2316,7 +2224,6 @@
         <w:rPr>
           <w:sz w:val="24"/>
           <w:szCs w:val="24"/>
-          <w:highlight w:val="yellow"/>
         </w:rPr>
         <w:t>.</w:t>
       </w:r>
@@ -3456,7 +3363,7 @@
 </file>
 
 <file path=word/numbering.xml><?xml version="1.0" encoding="utf-8"?>
-<w:numbering xmlns:wpc="http://schemas.microsoft.com/office/word/2010/wordprocessingCanvas" xmlns:cx="http://schemas.microsoft.com/office/drawing/2014/chartex" xmlns:cx1="http://schemas.microsoft.com/office/drawing/2015/9/8/chartex" xmlns:cx2="http://schemas.microsoft.com/office/drawing/2015/10/21/chartex" xmlns:cx3="http://schemas.microsoft.com/office/drawing/2016/5/9/chartex" xmlns:cx4="http://schemas.microsoft.com/office/drawing/2016/5/10/chartex" xmlns:cx5="http://schemas.microsoft.com/office/drawing/2016/5/11/chartex" xmlns:cx6="http://schemas.microsoft.com/office/drawing/2016/5/12/chartex" xmlns:cx7="http://schemas.microsoft.com/office/drawing/2016/5/13/chartex" xmlns:cx8="http://schemas.microsoft.com/office/drawing/2016/5/14/chartex" xmlns:mc="http://schemas.openxmlformats.org/markup-compatibility/2006" xmlns:aink="http://schemas.microsoft.com/office/drawing/2016/ink" xmlns:am3d="http://schemas.microsoft.com/office/drawing/2017/model3d" xmlns:o="urn:schemas-microsoft-com:office:office" xmlns:r="http://schemas.openxmlformats.org/officeDocument/2006/relationships" xmlns:m="http://schemas.openxmlformats.org/officeDocument/2006/math" xmlns:v="urn:schemas-microsoft-com:vml" xmlns:wp14="http://schemas.microsoft.com/office/word/2010/wordprocessingDrawing" xmlns:wp="http://schemas.openxmlformats.org/drawingml/2006/wordprocessingDrawing" xmlns:w10="urn:schemas-microsoft-com:office:word" xmlns:w="http://schemas.openxmlformats.org/wordprocessingml/2006/main" xmlns:w14="http://schemas.microsoft.com/office/word/2010/wordml" xmlns:w15="http://schemas.microsoft.com/office/word/2012/wordml" xmlns:w16cex="http://schemas.microsoft.com/office/word/2018/wordml/cex" xmlns:w16cid="http://schemas.microsoft.com/office/word/2016/wordml/cid" xmlns:w16="http://schemas.microsoft.com/office/word/2018/wordml" xmlns:w16sdtdh="http://schemas.microsoft.com/office/word/2020/wordml/sdtdatahash" xmlns:w16se="http://schemas.microsoft.com/office/word/2015/wordml/symex" xmlns:wpg="http://schemas.microsoft.com/office/word/2010/wordprocessingGroup" xmlns:wpi="http://schemas.microsoft.com/office/word/2010/wordprocessingInk" xmlns:wne="http://schemas.microsoft.com/office/word/2006/wordml" xmlns:wps="http://schemas.microsoft.com/office/word/2010/wordprocessingShape" mc:Ignorable="w14 w15 w16se w16cid w16 w16cex w16sdtdh wp14">
+<w:numbering xmlns:wpc="http://schemas.microsoft.com/office/word/2010/wordprocessingCanvas" xmlns:cx="http://schemas.microsoft.com/office/drawing/2014/chartex" xmlns:cx1="http://schemas.microsoft.com/office/drawing/2015/9/8/chartex" xmlns:cx2="http://schemas.microsoft.com/office/drawing/2015/10/21/chartex" xmlns:cx3="http://schemas.microsoft.com/office/drawing/2016/5/9/chartex" xmlns:cx4="http://schemas.microsoft.com/office/drawing/2016/5/10/chartex" xmlns:cx5="http://schemas.microsoft.com/office/drawing/2016/5/11/chartex" xmlns:cx6="http://schemas.microsoft.com/office/drawing/2016/5/12/chartex" xmlns:cx7="http://schemas.microsoft.com/office/drawing/2016/5/13/chartex" xmlns:cx8="http://schemas.microsoft.com/office/drawing/2016/5/14/chartex" xmlns:mc="http://schemas.openxmlformats.org/markup-compatibility/2006" xmlns:aink="http://schemas.microsoft.com/office/drawing/2016/ink" xmlns:am3d="http://schemas.microsoft.com/office/drawing/2017/model3d" xmlns:o="urn:schemas-microsoft-com:office:office" xmlns:oel="http://schemas.microsoft.com/office/2019/extlst" xmlns:r="http://schemas.openxmlformats.org/officeDocument/2006/relationships" xmlns:m="http://schemas.openxmlformats.org/officeDocument/2006/math" xmlns:v="urn:schemas-microsoft-com:vml" xmlns:wp14="http://schemas.microsoft.com/office/word/2010/wordprocessingDrawing" xmlns:wp="http://schemas.openxmlformats.org/drawingml/2006/wordprocessingDrawing" xmlns:w10="urn:schemas-microsoft-com:office:word" xmlns:w="http://schemas.openxmlformats.org/wordprocessingml/2006/main" xmlns:w14="http://schemas.microsoft.com/office/word/2010/wordml" xmlns:w15="http://schemas.microsoft.com/office/word/2012/wordml" xmlns:w16cex="http://schemas.microsoft.com/office/word/2018/wordml/cex" xmlns:w16cid="http://schemas.microsoft.com/office/word/2016/wordml/cid" xmlns:w16="http://schemas.microsoft.com/office/word/2018/wordml" xmlns:w16sdtdh="http://schemas.microsoft.com/office/word/2020/wordml/sdtdatahash" xmlns:w16se="http://schemas.microsoft.com/office/word/2015/wordml/symex" xmlns:wpg="http://schemas.microsoft.com/office/word/2010/wordprocessingGroup" xmlns:wpi="http://schemas.microsoft.com/office/word/2010/wordprocessingInk" xmlns:wne="http://schemas.microsoft.com/office/word/2006/wordml" xmlns:wps="http://schemas.microsoft.com/office/word/2010/wordprocessingShape" mc:Ignorable="w14 w15 w16se w16cid w16 w16cex w16sdtdh wp14">
   <w:abstractNum w:abstractNumId="0" w15:restartNumberingAfterBreak="0">
     <w:nsid w:val="0D604473"/>
     <w:multiLevelType w:val="multilevel"/>

</xml_diff>